<commit_message>
WORKFLOW & SECURITY DOCUMENT
WORKFLOW & SECURITY DOCUMENT 1.0
</commit_message>
<xml_diff>
--- a/Document/WORKFLOW ANALYSIS DOCUMENT version 2.4.docx
+++ b/Document/WORKFLOW ANALYSIS DOCUMENT version 2.4.docx
@@ -4,7 +4,7 @@
   <w:body>
     <w:p>
       <w:pPr>
-        <w:pStyle w:val="Tiu"/>
+        <w:pStyle w:val="Title"/>
         <w:jc w:val="center"/>
         <w:rPr>
           <w:lang w:val="en-US"/>
@@ -31,7 +31,7 @@
     </w:p>
     <w:p>
       <w:pPr>
-        <w:pStyle w:val="u1"/>
+        <w:pStyle w:val="Heading1"/>
         <w:numPr>
           <w:ilvl w:val="0"/>
           <w:numId w:val="1"/>
@@ -172,14 +172,7 @@
         <w:rPr>
           <w:lang w:val="en-US"/>
         </w:rPr>
-        <w:t xml:space="preserve"> request assessment to server, </w:t>
-      </w:r>
-      <w:r>
-        <w:rPr>
-          <w:lang w:val="en-US"/>
-        </w:rPr>
-        <w:lastRenderedPageBreak/>
-        <w:t>then server will load</w:t>
+        <w:t xml:space="preserve"> request assessment to server, then server will load</w:t>
       </w:r>
       <w:r>
         <w:rPr>
@@ -319,7 +312,7 @@
     </w:p>
     <w:p>
       <w:pPr>
-        <w:pStyle w:val="u1"/>
+        <w:pStyle w:val="Heading1"/>
         <w:numPr>
           <w:ilvl w:val="0"/>
           <w:numId w:val="6"/>
@@ -337,7 +330,7 @@
     </w:p>
     <w:p>
       <w:pPr>
-        <w:pStyle w:val="u2"/>
+        <w:pStyle w:val="Heading2"/>
         <w:numPr>
           <w:ilvl w:val="1"/>
           <w:numId w:val="6"/>
@@ -355,7 +348,7 @@
     </w:p>
     <w:tbl>
       <w:tblPr>
-        <w:tblStyle w:val="LiBang"/>
+        <w:tblStyle w:val="TableGrid"/>
         <w:tblW w:w="0" w:type="auto"/>
         <w:tblLook w:val="04A0" w:firstRow="1" w:lastRow="0" w:firstColumn="1" w:lastColumn="0" w:noHBand="0" w:noVBand="1"/>
       </w:tblPr>
@@ -505,13 +498,12 @@
         <w:rPr>
           <w:lang w:val="en-US"/>
         </w:rPr>
-        <w:lastRenderedPageBreak/>
         <w:t>Role: there are 2 roles which are trainee and supervisor.</w:t>
       </w:r>
     </w:p>
     <w:p>
       <w:pPr>
-        <w:pStyle w:val="u2"/>
+        <w:pStyle w:val="Heading2"/>
         <w:numPr>
           <w:ilvl w:val="1"/>
           <w:numId w:val="6"/>
@@ -536,7 +528,7 @@
     </w:p>
     <w:tbl>
       <w:tblPr>
-        <w:tblStyle w:val="LiBang"/>
+        <w:tblStyle w:val="TableGrid"/>
         <w:tblW w:w="11702" w:type="dxa"/>
         <w:jc w:val="center"/>
         <w:tblLook w:val="04A0" w:firstRow="1" w:lastRow="0" w:firstColumn="1" w:lastColumn="0" w:noHBand="0" w:noVBand="1"/>
@@ -823,6 +815,7 @@
         <w:rPr>
           <w:lang w:val="en-US"/>
         </w:rPr>
+        <w:lastRenderedPageBreak/>
         <w:t>Finished tasks: contains all the tasks have been finished in the record.</w:t>
       </w:r>
     </w:p>
@@ -907,13 +900,12 @@
         <w:rPr>
           <w:lang w:val="en-US"/>
         </w:rPr>
-        <w:lastRenderedPageBreak/>
         <w:t xml:space="preserve">Feedback: optional opinions of the supervisor for the trainee. </w:t>
       </w:r>
     </w:p>
     <w:p>
       <w:pPr>
-        <w:pStyle w:val="u2"/>
+        <w:pStyle w:val="Heading2"/>
         <w:numPr>
           <w:ilvl w:val="1"/>
           <w:numId w:val="6"/>
@@ -931,7 +923,7 @@
     </w:p>
     <w:tbl>
       <w:tblPr>
-        <w:tblStyle w:val="LiBang"/>
+        <w:tblStyle w:val="TableGrid"/>
         <w:tblW w:w="0" w:type="auto"/>
         <w:tblLook w:val="04A0" w:firstRow="1" w:lastRow="0" w:firstColumn="1" w:lastColumn="0" w:noHBand="0" w:noVBand="1"/>
       </w:tblPr>
@@ -1041,7 +1033,7 @@
     </w:p>
     <w:p>
       <w:pPr>
-        <w:pStyle w:val="u1"/>
+        <w:pStyle w:val="Heading1"/>
         <w:numPr>
           <w:ilvl w:val="0"/>
           <w:numId w:val="6"/>
@@ -1129,7 +1121,7 @@
     </w:p>
     <w:p>
       <w:pPr>
-        <w:pStyle w:val="u1"/>
+        <w:pStyle w:val="Heading1"/>
         <w:numPr>
           <w:ilvl w:val="0"/>
           <w:numId w:val="6"/>
@@ -1142,7 +1134,6 @@
         <w:rPr>
           <w:lang w:val="en-US"/>
         </w:rPr>
-        <w:lastRenderedPageBreak/>
         <w:t xml:space="preserve">Security </w:t>
       </w:r>
       <w:proofErr w:type="gramStart"/>
@@ -1222,7 +1213,7 @@
     </w:p>
     <w:p>
       <w:pPr>
-        <w:pStyle w:val="u2"/>
+        <w:pStyle w:val="Heading2"/>
         <w:numPr>
           <w:ilvl w:val="1"/>
           <w:numId w:val="6"/>
@@ -1315,14 +1306,7 @@
         <w:rPr>
           <w:lang w:val="en-US"/>
         </w:rPr>
-        <w:t xml:space="preserve">Firstly, the trainee will select game, then user will send public key and basic information to server, </w:t>
-      </w:r>
-      <w:r>
-        <w:rPr>
-          <w:lang w:val="en-US"/>
-        </w:rPr>
-        <w:lastRenderedPageBreak/>
-        <w:t xml:space="preserve">server will go to database and check public key and basic information, if it’s true,  server will continue to check the game record, if the game record does not exist, server will create a new record, if the game record exists, server will load the game record that is being encrypted by trainee’s public key in the database and return it to the trainee . </w:t>
+        <w:t xml:space="preserve">Firstly, the trainee will select game, then user will send public key and basic information to server, server will go to database and check public key and basic information, if it’s true,  server will continue to check the game record, if the game record does not exist, server will create a new record, if the game record exists, server will load the game record that is being encrypted by trainee’s public key in the database and return it to the trainee . </w:t>
       </w:r>
       <w:r>
         <w:rPr>
@@ -1365,7 +1349,7 @@
     </w:p>
     <w:p>
       <w:pPr>
-        <w:pStyle w:val="u2"/>
+        <w:pStyle w:val="Heading2"/>
         <w:numPr>
           <w:ilvl w:val="1"/>
           <w:numId w:val="6"/>
@@ -1454,7 +1438,6 @@
         <w:rPr>
           <w:lang w:val="en-US"/>
         </w:rPr>
-        <w:lastRenderedPageBreak/>
         <w:t>First</w:t>
       </w:r>
       <w:r>
@@ -1499,7 +1482,7 @@
     </w:p>
     <w:p>
       <w:pPr>
-        <w:pStyle w:val="u2"/>
+        <w:pStyle w:val="Heading2"/>
         <w:numPr>
           <w:ilvl w:val="1"/>
           <w:numId w:val="6"/>
@@ -1676,14 +1659,7 @@
         <w:rPr>
           <w:lang w:val="en-US"/>
         </w:rPr>
-        <w:t xml:space="preserve"> (result </w:t>
-      </w:r>
-      <w:r>
-        <w:rPr>
-          <w:lang w:val="en-US"/>
-        </w:rPr>
-        <w:lastRenderedPageBreak/>
-        <w:t>supervisor’s rating field)</w:t>
+        <w:t xml:space="preserve"> (result supervisor’s rating field)</w:t>
       </w:r>
       <w:r>
         <w:rPr>
@@ -1724,7 +1700,7 @@
     </w:p>
     <w:p>
       <w:pPr>
-        <w:pStyle w:val="u2"/>
+        <w:pStyle w:val="Heading2"/>
         <w:numPr>
           <w:ilvl w:val="1"/>
           <w:numId w:val="6"/>
@@ -1845,14 +1821,7 @@
         <w:rPr>
           <w:lang w:val="en-US"/>
         </w:rPr>
-        <w:t xml:space="preserve">. </w:t>
-      </w:r>
-      <w:r>
-        <w:rPr>
-          <w:lang w:val="en-US"/>
-        </w:rPr>
-        <w:lastRenderedPageBreak/>
-        <w:t xml:space="preserve">After receiving the response trainee will use the session key to </w:t>
+        <w:t xml:space="preserve">. After receiving the response trainee will use the session key to </w:t>
       </w:r>
       <w:r>
         <w:rPr>
@@ -2016,7 +1985,7 @@
     </w:p>
     <w:p>
       <w:pPr>
-        <w:pStyle w:val="u2"/>
+        <w:pStyle w:val="Heading2"/>
         <w:numPr>
           <w:ilvl w:val="1"/>
           <w:numId w:val="6"/>
@@ -2034,7 +2003,7 @@
     </w:p>
     <w:p>
       <w:pPr>
-        <w:pStyle w:val="oancuaDanhsach"/>
+        <w:pStyle w:val="ListParagraph"/>
         <w:ind w:left="1080"/>
         <w:rPr>
           <w:lang w:val="en-US"/>
@@ -2083,7 +2052,7 @@
     </w:p>
     <w:p>
       <w:pPr>
-        <w:pStyle w:val="oancuaDanhsach"/>
+        <w:pStyle w:val="ListParagraph"/>
         <w:ind w:left="1080"/>
         <w:jc w:val="both"/>
         <w:rPr>
@@ -2094,7 +2063,6 @@
         <w:rPr>
           <w:lang w:val="en-US"/>
         </w:rPr>
-        <w:lastRenderedPageBreak/>
         <w:t>When the supervisor signs, the evaluat</w:t>
       </w:r>
       <w:r>
@@ -2184,15 +2152,15 @@
     </w:p>
     <w:p>
       <w:pPr>
-        <w:pStyle w:val="u2"/>
-        <w:rPr>
-          <w:lang w:val="en-US"/>
-        </w:rPr>
-      </w:pPr>
-    </w:p>
-    <w:p>
-      <w:pPr>
-        <w:pStyle w:val="u1"/>
+        <w:pStyle w:val="Heading2"/>
+        <w:rPr>
+          <w:lang w:val="en-US"/>
+        </w:rPr>
+      </w:pPr>
+    </w:p>
+    <w:p>
+      <w:pPr>
+        <w:pStyle w:val="Heading1"/>
         <w:numPr>
           <w:ilvl w:val="0"/>
           <w:numId w:val="6"/>
@@ -2210,7 +2178,7 @@
     </w:p>
     <w:p>
       <w:pPr>
-        <w:pStyle w:val="u2"/>
+        <w:pStyle w:val="Heading2"/>
         <w:numPr>
           <w:ilvl w:val="1"/>
           <w:numId w:val="6"/>
@@ -2223,7 +2191,6 @@
         <w:rPr>
           <w:lang w:val="en-US"/>
         </w:rPr>
-        <w:lastRenderedPageBreak/>
         <w:t>Trainee join gam</w:t>
       </w:r>
       <w:r>
@@ -2288,7 +2255,7 @@
     </w:p>
     <w:p>
       <w:pPr>
-        <w:pStyle w:val="oancuaDanhsach"/>
+        <w:pStyle w:val="ListParagraph"/>
         <w:ind w:left="360"/>
         <w:rPr>
           <w:b/>
@@ -2305,7 +2272,7 @@
     </w:p>
     <w:p>
       <w:pPr>
-        <w:pStyle w:val="oancuaDanhsach"/>
+        <w:pStyle w:val="ListParagraph"/>
         <w:numPr>
           <w:ilvl w:val="0"/>
           <w:numId w:val="9"/>
@@ -2320,7 +2287,6 @@
         <w:rPr>
           <w:lang w:val="en-US"/>
         </w:rPr>
-        <w:lastRenderedPageBreak/>
         <w:t>Decryption module (decrypt the game record).</w:t>
       </w:r>
       <w:r>
@@ -2329,12 +2295,57 @@
         </w:rPr>
         <w:t xml:space="preserve"> </w:t>
       </w:r>
-      <w:r>
-        <w:rPr>
-          <w:lang w:val="en-US"/>
-        </w:rPr>
-        <w:t>Select task</w:t>
-      </w:r>
+    </w:p>
+    <w:p>
+      <w:pPr>
+        <w:pStyle w:val="ListParagraph"/>
+        <w:ind w:left="1440"/>
+        <w:jc w:val="both"/>
+        <w:rPr>
+          <w:rStyle w:val="Heading2Char"/>
+        </w:rPr>
+      </w:pPr>
+      <w:r>
+        <w:rPr>
+          <w:rStyle w:val="Heading2Char"/>
+          <w:lang w:val="en-US"/>
+        </w:rPr>
+        <w:t xml:space="preserve">5.2 </w:t>
+      </w:r>
+      <w:proofErr w:type="spellStart"/>
+      <w:r>
+        <w:rPr>
+          <w:rStyle w:val="Heading2Char"/>
+        </w:rPr>
+        <w:t>Select</w:t>
+      </w:r>
+      <w:proofErr w:type="spellEnd"/>
+      <w:r>
+        <w:rPr>
+          <w:rStyle w:val="Heading2Char"/>
+          <w:lang w:val="en-US"/>
+        </w:rPr>
+        <w:t xml:space="preserve"> </w:t>
+      </w:r>
+      <w:proofErr w:type="spellStart"/>
+      <w:r>
+        <w:rPr>
+          <w:rStyle w:val="Heading2Char"/>
+        </w:rPr>
+        <w:t>task</w:t>
+      </w:r>
+      <w:proofErr w:type="spellEnd"/>
+    </w:p>
+    <w:p>
+      <w:pPr>
+        <w:pStyle w:val="ListParagraph"/>
+        <w:ind w:left="1440"/>
+        <w:jc w:val="both"/>
+        <w:rPr>
+          <w:b/>
+          <w:lang w:val="en-US"/>
+        </w:rPr>
+      </w:pPr>
       <w:r>
         <w:rPr>
           <w:noProof/>
@@ -2400,7 +2411,7 @@
     </w:p>
     <w:p>
       <w:pPr>
-        <w:pStyle w:val="oancuaDanhsach"/>
+        <w:pStyle w:val="ListParagraph"/>
         <w:numPr>
           <w:ilvl w:val="0"/>
           <w:numId w:val="7"/>
@@ -2414,13 +2425,12 @@
         <w:rPr>
           <w:lang w:val="en-US"/>
         </w:rPr>
-        <w:lastRenderedPageBreak/>
         <w:t>Key generator Module (generate a session key)</w:t>
       </w:r>
     </w:p>
     <w:p>
       <w:pPr>
-        <w:pStyle w:val="oancuaDanhsach"/>
+        <w:pStyle w:val="ListParagraph"/>
         <w:numPr>
           <w:ilvl w:val="0"/>
           <w:numId w:val="7"/>
@@ -2439,7 +2449,7 @@
     </w:p>
     <w:p>
       <w:pPr>
-        <w:pStyle w:val="oancuaDanhsach"/>
+        <w:pStyle w:val="ListParagraph"/>
         <w:numPr>
           <w:ilvl w:val="0"/>
           <w:numId w:val="7"/>
@@ -2477,10 +2487,10 @@
     </w:p>
     <w:p>
       <w:pPr>
-        <w:pStyle w:val="u2"/>
+        <w:pStyle w:val="Heading2"/>
         <w:numPr>
           <w:ilvl w:val="1"/>
-          <w:numId w:val="6"/>
+          <w:numId w:val="16"/>
         </w:numPr>
         <w:rPr>
           <w:lang w:val="en-US"/>
@@ -2490,7 +2500,6 @@
         <w:rPr>
           <w:lang w:val="en-US"/>
         </w:rPr>
-        <w:lastRenderedPageBreak/>
         <w:t>Make assessment</w:t>
       </w:r>
     </w:p>
@@ -2565,7 +2574,7 @@
     </w:p>
     <w:p>
       <w:pPr>
-        <w:pStyle w:val="oancuaDanhsach"/>
+        <w:pStyle w:val="ListParagraph"/>
         <w:numPr>
           <w:ilvl w:val="0"/>
           <w:numId w:val="11"/>
@@ -2578,13 +2587,12 @@
         <w:rPr>
           <w:lang w:val="en-US"/>
         </w:rPr>
-        <w:lastRenderedPageBreak/>
         <w:t>Decryption Module (decrypt the record)</w:t>
       </w:r>
     </w:p>
     <w:p>
       <w:pPr>
-        <w:pStyle w:val="oancuaDanhsach"/>
+        <w:pStyle w:val="ListParagraph"/>
         <w:numPr>
           <w:ilvl w:val="0"/>
           <w:numId w:val="11"/>
@@ -2599,21 +2607,23 @@
         </w:rPr>
         <w:t>Encryption Module (encrypt the record for supervisor)</w:t>
       </w:r>
-    </w:p>
-    <w:p>
-      <w:pPr>
-        <w:pStyle w:val="u2"/>
-        <w:rPr>
-          <w:lang w:val="en-US"/>
-        </w:rPr>
-      </w:pPr>
-    </w:p>
-    <w:p>
-      <w:pPr>
-        <w:pStyle w:val="u2"/>
+      <w:bookmarkStart w:id="0" w:name="_GoBack"/>
+      <w:bookmarkEnd w:id="0"/>
+    </w:p>
+    <w:p>
+      <w:pPr>
+        <w:pStyle w:val="Heading2"/>
+        <w:rPr>
+          <w:lang w:val="en-US"/>
+        </w:rPr>
+      </w:pPr>
+    </w:p>
+    <w:p>
+      <w:pPr>
+        <w:pStyle w:val="Heading2"/>
         <w:numPr>
           <w:ilvl w:val="1"/>
-          <w:numId w:val="6"/>
+          <w:numId w:val="16"/>
         </w:numPr>
         <w:rPr>
           <w:lang w:val="en-US"/>
@@ -2633,7 +2643,6 @@
           <w:lang w:val="en-US"/>
         </w:rPr>
       </w:pPr>
-      <w:bookmarkStart w:id="0" w:name="_GoBack"/>
       <w:r>
         <w:rPr>
           <w:noProof/>
@@ -2681,11 +2690,10 @@
           </wp:inline>
         </w:drawing>
       </w:r>
-      <w:bookmarkEnd w:id="0"/>
-    </w:p>
-    <w:p>
-      <w:pPr>
-        <w:pStyle w:val="oancuaDanhsach"/>
+    </w:p>
+    <w:p>
+      <w:pPr>
+        <w:pStyle w:val="ListParagraph"/>
         <w:ind w:left="360"/>
         <w:rPr>
           <w:b/>
@@ -2697,13 +2705,12 @@
           <w:b/>
           <w:lang w:val="en-US"/>
         </w:rPr>
-        <w:lastRenderedPageBreak/>
         <w:t xml:space="preserve">Security Modules need to be used: </w:t>
       </w:r>
     </w:p>
     <w:p>
       <w:pPr>
-        <w:pStyle w:val="oancuaDanhsach"/>
+        <w:pStyle w:val="ListParagraph"/>
         <w:numPr>
           <w:ilvl w:val="0"/>
           <w:numId w:val="12"/>
@@ -2722,7 +2729,7 @@
     </w:p>
     <w:p>
       <w:pPr>
-        <w:pStyle w:val="oancuaDanhsach"/>
+        <w:pStyle w:val="ListParagraph"/>
         <w:numPr>
           <w:ilvl w:val="0"/>
           <w:numId w:val="12"/>
@@ -2741,7 +2748,7 @@
     </w:p>
     <w:p>
       <w:pPr>
-        <w:pStyle w:val="oancuaDanhsach"/>
+        <w:pStyle w:val="ListParagraph"/>
         <w:numPr>
           <w:ilvl w:val="0"/>
           <w:numId w:val="12"/>
@@ -2768,10 +2775,10 @@
     </w:p>
     <w:p>
       <w:pPr>
-        <w:pStyle w:val="u2"/>
+        <w:pStyle w:val="Heading2"/>
         <w:numPr>
           <w:ilvl w:val="1"/>
-          <w:numId w:val="6"/>
+          <w:numId w:val="16"/>
         </w:numPr>
         <w:rPr>
           <w:lang w:val="en-US"/>
@@ -2781,7 +2788,6 @@
         <w:rPr>
           <w:lang w:val="en-US"/>
         </w:rPr>
-        <w:lastRenderedPageBreak/>
         <w:t>Reply signing email</w:t>
       </w:r>
     </w:p>
@@ -2841,7 +2847,7 @@
     </w:p>
     <w:p>
       <w:pPr>
-        <w:pStyle w:val="oancuaDanhsach"/>
+        <w:pStyle w:val="ListParagraph"/>
         <w:ind w:left="360"/>
         <w:rPr>
           <w:b/>
@@ -2858,7 +2864,7 @@
     </w:p>
     <w:p>
       <w:pPr>
-        <w:pStyle w:val="oancuaDanhsach"/>
+        <w:pStyle w:val="ListParagraph"/>
         <w:numPr>
           <w:ilvl w:val="0"/>
           <w:numId w:val="13"/>
@@ -2877,7 +2883,7 @@
     </w:p>
     <w:p>
       <w:pPr>
-        <w:pStyle w:val="oancuaDanhsach"/>
+        <w:pStyle w:val="ListParagraph"/>
         <w:numPr>
           <w:ilvl w:val="0"/>
           <w:numId w:val="13"/>
@@ -2891,13 +2897,12 @@
         <w:rPr>
           <w:lang w:val="en-US"/>
         </w:rPr>
-        <w:lastRenderedPageBreak/>
         <w:t>Encryption module (encrypt the evaluation)</w:t>
       </w:r>
     </w:p>
     <w:p>
       <w:pPr>
-        <w:pStyle w:val="oancuaDanhsach"/>
+        <w:pStyle w:val="ListParagraph"/>
         <w:numPr>
           <w:ilvl w:val="0"/>
           <w:numId w:val="13"/>
@@ -2916,7 +2921,7 @@
     </w:p>
     <w:p>
       <w:pPr>
-        <w:pStyle w:val="oancuaDanhsach"/>
+        <w:pStyle w:val="ListParagraph"/>
         <w:ind w:left="1080"/>
         <w:rPr>
           <w:lang w:val="en-US"/>
@@ -3098,6 +3103,119 @@
     </w:lvl>
   </w:abstractNum>
   <w:abstractNum w:abstractNumId="1" w15:restartNumberingAfterBreak="0">
+    <w:nsid w:val="0D2025D2"/>
+    <w:multiLevelType w:val="multilevel"/>
+    <w:tmpl w:val="314EF35C"/>
+    <w:lvl w:ilvl="0">
+      <w:start w:val="5"/>
+      <w:numFmt w:val="decimal"/>
+      <w:lvlText w:val="%1"/>
+      <w:lvlJc w:val="left"/>
+      <w:pPr>
+        <w:ind w:left="360" w:hanging="360"/>
+      </w:pPr>
+      <w:rPr>
+        <w:rFonts w:hint="default"/>
+      </w:rPr>
+    </w:lvl>
+    <w:lvl w:ilvl="1">
+      <w:start w:val="3"/>
+      <w:numFmt w:val="decimal"/>
+      <w:lvlText w:val="%1.%2"/>
+      <w:lvlJc w:val="left"/>
+      <w:pPr>
+        <w:ind w:left="1080" w:hanging="360"/>
+      </w:pPr>
+      <w:rPr>
+        <w:rFonts w:hint="default"/>
+      </w:rPr>
+    </w:lvl>
+    <w:lvl w:ilvl="2">
+      <w:start w:val="1"/>
+      <w:numFmt w:val="decimal"/>
+      <w:lvlText w:val="%1.%2.%3"/>
+      <w:lvlJc w:val="left"/>
+      <w:pPr>
+        <w:ind w:left="2160" w:hanging="720"/>
+      </w:pPr>
+      <w:rPr>
+        <w:rFonts w:hint="default"/>
+      </w:rPr>
+    </w:lvl>
+    <w:lvl w:ilvl="3">
+      <w:start w:val="1"/>
+      <w:numFmt w:val="decimal"/>
+      <w:lvlText w:val="%1.%2.%3.%4"/>
+      <w:lvlJc w:val="left"/>
+      <w:pPr>
+        <w:ind w:left="2880" w:hanging="720"/>
+      </w:pPr>
+      <w:rPr>
+        <w:rFonts w:hint="default"/>
+      </w:rPr>
+    </w:lvl>
+    <w:lvl w:ilvl="4">
+      <w:start w:val="1"/>
+      <w:numFmt w:val="decimal"/>
+      <w:lvlText w:val="%1.%2.%3.%4.%5"/>
+      <w:lvlJc w:val="left"/>
+      <w:pPr>
+        <w:ind w:left="3960" w:hanging="1080"/>
+      </w:pPr>
+      <w:rPr>
+        <w:rFonts w:hint="default"/>
+      </w:rPr>
+    </w:lvl>
+    <w:lvl w:ilvl="5">
+      <w:start w:val="1"/>
+      <w:numFmt w:val="decimal"/>
+      <w:lvlText w:val="%1.%2.%3.%4.%5.%6"/>
+      <w:lvlJc w:val="left"/>
+      <w:pPr>
+        <w:ind w:left="4680" w:hanging="1080"/>
+      </w:pPr>
+      <w:rPr>
+        <w:rFonts w:hint="default"/>
+      </w:rPr>
+    </w:lvl>
+    <w:lvl w:ilvl="6">
+      <w:start w:val="1"/>
+      <w:numFmt w:val="decimal"/>
+      <w:lvlText w:val="%1.%2.%3.%4.%5.%6.%7"/>
+      <w:lvlJc w:val="left"/>
+      <w:pPr>
+        <w:ind w:left="5760" w:hanging="1440"/>
+      </w:pPr>
+      <w:rPr>
+        <w:rFonts w:hint="default"/>
+      </w:rPr>
+    </w:lvl>
+    <w:lvl w:ilvl="7">
+      <w:start w:val="1"/>
+      <w:numFmt w:val="decimal"/>
+      <w:lvlText w:val="%1.%2.%3.%4.%5.%6.%7.%8"/>
+      <w:lvlJc w:val="left"/>
+      <w:pPr>
+        <w:ind w:left="6840" w:hanging="1800"/>
+      </w:pPr>
+      <w:rPr>
+        <w:rFonts w:hint="default"/>
+      </w:rPr>
+    </w:lvl>
+    <w:lvl w:ilvl="8">
+      <w:start w:val="1"/>
+      <w:numFmt w:val="decimal"/>
+      <w:lvlText w:val="%1.%2.%3.%4.%5.%6.%7.%8.%9"/>
+      <w:lvlJc w:val="left"/>
+      <w:pPr>
+        <w:ind w:left="7560" w:hanging="1800"/>
+      </w:pPr>
+      <w:rPr>
+        <w:rFonts w:hint="default"/>
+      </w:rPr>
+    </w:lvl>
+  </w:abstractNum>
+  <w:abstractNum w:abstractNumId="2" w15:restartNumberingAfterBreak="0">
     <w:nsid w:val="11120F68"/>
     <w:multiLevelType w:val="hybridMultilevel"/>
     <w:tmpl w:val="6D1C4EA8"/>
@@ -3186,7 +3304,7 @@
       </w:pPr>
     </w:lvl>
   </w:abstractNum>
-  <w:abstractNum w:abstractNumId="2" w15:restartNumberingAfterBreak="0">
+  <w:abstractNum w:abstractNumId="3" w15:restartNumberingAfterBreak="0">
     <w:nsid w:val="130F6BD8"/>
     <w:multiLevelType w:val="multilevel"/>
     <w:tmpl w:val="D5D87640"/>
@@ -3307,7 +3425,7 @@
       </w:rPr>
     </w:lvl>
   </w:abstractNum>
-  <w:abstractNum w:abstractNumId="3" w15:restartNumberingAfterBreak="0">
+  <w:abstractNum w:abstractNumId="4" w15:restartNumberingAfterBreak="0">
     <w:nsid w:val="13B65C88"/>
     <w:multiLevelType w:val="hybridMultilevel"/>
     <w:tmpl w:val="0890BBCC"/>
@@ -3420,7 +3538,7 @@
       </w:rPr>
     </w:lvl>
   </w:abstractNum>
-  <w:abstractNum w:abstractNumId="4" w15:restartNumberingAfterBreak="0">
+  <w:abstractNum w:abstractNumId="5" w15:restartNumberingAfterBreak="0">
     <w:nsid w:val="18A46F90"/>
     <w:multiLevelType w:val="hybridMultilevel"/>
     <w:tmpl w:val="88440C5E"/>
@@ -3533,7 +3651,7 @@
       </w:rPr>
     </w:lvl>
   </w:abstractNum>
-  <w:abstractNum w:abstractNumId="5" w15:restartNumberingAfterBreak="0">
+  <w:abstractNum w:abstractNumId="6" w15:restartNumberingAfterBreak="0">
     <w:nsid w:val="1E850203"/>
     <w:multiLevelType w:val="hybridMultilevel"/>
     <w:tmpl w:val="0DD88546"/>
@@ -3622,7 +3740,7 @@
       </w:pPr>
     </w:lvl>
   </w:abstractNum>
-  <w:abstractNum w:abstractNumId="6" w15:restartNumberingAfterBreak="0">
+  <w:abstractNum w:abstractNumId="7" w15:restartNumberingAfterBreak="0">
     <w:nsid w:val="237442C8"/>
     <w:multiLevelType w:val="hybridMultilevel"/>
     <w:tmpl w:val="8940EC72"/>
@@ -3735,7 +3853,7 @@
       </w:rPr>
     </w:lvl>
   </w:abstractNum>
-  <w:abstractNum w:abstractNumId="7" w15:restartNumberingAfterBreak="0">
+  <w:abstractNum w:abstractNumId="8" w15:restartNumberingAfterBreak="0">
     <w:nsid w:val="2B0216B3"/>
     <w:multiLevelType w:val="hybridMultilevel"/>
     <w:tmpl w:val="3086F694"/>
@@ -3849,7 +3967,7 @@
       </w:rPr>
     </w:lvl>
   </w:abstractNum>
-  <w:abstractNum w:abstractNumId="8" w15:restartNumberingAfterBreak="0">
+  <w:abstractNum w:abstractNumId="9" w15:restartNumberingAfterBreak="0">
     <w:nsid w:val="2ED97532"/>
     <w:multiLevelType w:val="hybridMultilevel"/>
     <w:tmpl w:val="C0E4A726"/>
@@ -3962,7 +4080,7 @@
       </w:rPr>
     </w:lvl>
   </w:abstractNum>
-  <w:abstractNum w:abstractNumId="9" w15:restartNumberingAfterBreak="0">
+  <w:abstractNum w:abstractNumId="10" w15:restartNumberingAfterBreak="0">
     <w:nsid w:val="2F686036"/>
     <w:multiLevelType w:val="hybridMultilevel"/>
     <w:tmpl w:val="6622826A"/>
@@ -4075,7 +4193,7 @@
       </w:rPr>
     </w:lvl>
   </w:abstractNum>
-  <w:abstractNum w:abstractNumId="10" w15:restartNumberingAfterBreak="0">
+  <w:abstractNum w:abstractNumId="11" w15:restartNumberingAfterBreak="0">
     <w:nsid w:val="365D4216"/>
     <w:multiLevelType w:val="hybridMultilevel"/>
     <w:tmpl w:val="730E7504"/>
@@ -4164,7 +4282,7 @@
       </w:pPr>
     </w:lvl>
   </w:abstractNum>
-  <w:abstractNum w:abstractNumId="11" w15:restartNumberingAfterBreak="0">
+  <w:abstractNum w:abstractNumId="12" w15:restartNumberingAfterBreak="0">
     <w:nsid w:val="3AF623C9"/>
     <w:multiLevelType w:val="hybridMultilevel"/>
     <w:tmpl w:val="21CE20AC"/>
@@ -4277,7 +4395,7 @@
       </w:rPr>
     </w:lvl>
   </w:abstractNum>
-  <w:abstractNum w:abstractNumId="12" w15:restartNumberingAfterBreak="0">
+  <w:abstractNum w:abstractNumId="13" w15:restartNumberingAfterBreak="0">
     <w:nsid w:val="3EE80DAE"/>
     <w:multiLevelType w:val="hybridMultilevel"/>
     <w:tmpl w:val="6C38F8DC"/>
@@ -4390,7 +4508,7 @@
       </w:rPr>
     </w:lvl>
   </w:abstractNum>
-  <w:abstractNum w:abstractNumId="13" w15:restartNumberingAfterBreak="0">
+  <w:abstractNum w:abstractNumId="14" w15:restartNumberingAfterBreak="0">
     <w:nsid w:val="44AB1C21"/>
     <w:multiLevelType w:val="hybridMultilevel"/>
     <w:tmpl w:val="AFB41846"/>
@@ -4479,7 +4597,7 @@
       </w:pPr>
     </w:lvl>
   </w:abstractNum>
-  <w:abstractNum w:abstractNumId="14" w15:restartNumberingAfterBreak="0">
+  <w:abstractNum w:abstractNumId="15" w15:restartNumberingAfterBreak="0">
     <w:nsid w:val="7B5B321D"/>
     <w:multiLevelType w:val="multilevel"/>
     <w:tmpl w:val="791CC7B0"/>
@@ -4593,49 +4711,52 @@
     </w:lvl>
   </w:abstractNum>
   <w:num w:numId="1">
+    <w:abstractNumId w:val="3"/>
+  </w:num>
+  <w:num w:numId="2">
+    <w:abstractNumId w:val="6"/>
+  </w:num>
+  <w:num w:numId="3">
+    <w:abstractNumId w:val="14"/>
+  </w:num>
+  <w:num w:numId="4">
     <w:abstractNumId w:val="2"/>
   </w:num>
-  <w:num w:numId="2">
-    <w:abstractNumId w:val="5"/>
+  <w:num w:numId="5">
+    <w:abstractNumId w:val="11"/>
   </w:num>
-  <w:num w:numId="3">
-    <w:abstractNumId w:val="13"/>
+  <w:num w:numId="6">
+    <w:abstractNumId w:val="15"/>
   </w:num>
-  <w:num w:numId="4">
-    <w:abstractNumId w:val="1"/>
-  </w:num>
-  <w:num w:numId="5">
+  <w:num w:numId="7">
     <w:abstractNumId w:val="10"/>
   </w:num>
-  <w:num w:numId="6">
-    <w:abstractNumId w:val="14"/>
-  </w:num>
-  <w:num w:numId="7">
-    <w:abstractNumId w:val="9"/>
-  </w:num>
   <w:num w:numId="8">
-    <w:abstractNumId w:val="11"/>
+    <w:abstractNumId w:val="12"/>
   </w:num>
   <w:num w:numId="9">
-    <w:abstractNumId w:val="3"/>
+    <w:abstractNumId w:val="4"/>
   </w:num>
   <w:num w:numId="10">
-    <w:abstractNumId w:val="8"/>
+    <w:abstractNumId w:val="9"/>
   </w:num>
   <w:num w:numId="11">
     <w:abstractNumId w:val="0"/>
   </w:num>
   <w:num w:numId="12">
-    <w:abstractNumId w:val="6"/>
+    <w:abstractNumId w:val="7"/>
   </w:num>
   <w:num w:numId="13">
-    <w:abstractNumId w:val="4"/>
+    <w:abstractNumId w:val="5"/>
   </w:num>
   <w:num w:numId="14">
-    <w:abstractNumId w:val="12"/>
+    <w:abstractNumId w:val="13"/>
   </w:num>
   <w:num w:numId="15">
-    <w:abstractNumId w:val="7"/>
+    <w:abstractNumId w:val="8"/>
+  </w:num>
+  <w:num w:numId="16">
+    <w:abstractNumId w:val="1"/>
   </w:num>
 </w:numbering>
 </file>
@@ -5034,7 +5155,7 @@
     <w:lsdException w:name="Hashtag" w:semiHidden="1" w:unhideWhenUsed="1"/>
     <w:lsdException w:name="Unresolved Mention" w:semiHidden="1" w:unhideWhenUsed="1"/>
   </w:latentStyles>
-  <w:style w:type="paragraph" w:default="1" w:styleId="Binhthng">
+  <w:style w:type="paragraph" w:default="1" w:styleId="Normal">
     <w:name w:val="Normal"/>
     <w:qFormat/>
     <w:rsid w:val="008759C8"/>
@@ -5042,11 +5163,11 @@
       <w:lang w:val="vi-VN"/>
     </w:rPr>
   </w:style>
-  <w:style w:type="paragraph" w:styleId="u1">
+  <w:style w:type="paragraph" w:styleId="Heading1">
     <w:name w:val="heading 1"/>
-    <w:basedOn w:val="Binhthng"/>
-    <w:next w:val="Binhthng"/>
-    <w:link w:val="u1Char"/>
+    <w:basedOn w:val="Normal"/>
+    <w:next w:val="Normal"/>
+    <w:link w:val="Heading1Char"/>
     <w:uiPriority w:val="9"/>
     <w:qFormat/>
     <w:rsid w:val="001A3F72"/>
@@ -5063,11 +5184,11 @@
       <w:szCs w:val="32"/>
     </w:rPr>
   </w:style>
-  <w:style w:type="paragraph" w:styleId="u2">
+  <w:style w:type="paragraph" w:styleId="Heading2">
     <w:name w:val="heading 2"/>
-    <w:basedOn w:val="Binhthng"/>
-    <w:next w:val="Binhthng"/>
-    <w:link w:val="u2Char"/>
+    <w:basedOn w:val="Normal"/>
+    <w:next w:val="Normal"/>
+    <w:link w:val="Heading2Char"/>
     <w:uiPriority w:val="9"/>
     <w:unhideWhenUsed/>
     <w:qFormat/>
@@ -5087,13 +5208,13 @@
       <w:szCs w:val="26"/>
     </w:rPr>
   </w:style>
-  <w:style w:type="character" w:default="1" w:styleId="Phngmcinhcuaoanvn">
+  <w:style w:type="character" w:default="1" w:styleId="DefaultParagraphFont">
     <w:name w:val="Default Paragraph Font"/>
     <w:uiPriority w:val="1"/>
     <w:semiHidden/>
     <w:unhideWhenUsed/>
   </w:style>
-  <w:style w:type="table" w:default="1" w:styleId="BangThngthng">
+  <w:style w:type="table" w:default="1" w:styleId="TableNormal">
     <w:name w:val="Normal Table"/>
     <w:uiPriority w:val="99"/>
     <w:semiHidden/>
@@ -5108,17 +5229,17 @@
       </w:tblCellMar>
     </w:tblPr>
   </w:style>
-  <w:style w:type="numbering" w:default="1" w:styleId="Khngco">
+  <w:style w:type="numbering" w:default="1" w:styleId="NoList">
     <w:name w:val="No List"/>
     <w:uiPriority w:val="99"/>
     <w:semiHidden/>
     <w:unhideWhenUsed/>
   </w:style>
-  <w:style w:type="paragraph" w:styleId="Tiu">
+  <w:style w:type="paragraph" w:styleId="Title">
     <w:name w:val="Title"/>
-    <w:basedOn w:val="Binhthng"/>
-    <w:next w:val="Binhthng"/>
-    <w:link w:val="TiuChar"/>
+    <w:basedOn w:val="Normal"/>
+    <w:next w:val="Normal"/>
+    <w:link w:val="TitleChar"/>
     <w:uiPriority w:val="10"/>
     <w:qFormat/>
     <w:rsid w:val="001A3F72"/>
@@ -5134,10 +5255,10 @@
       <w:szCs w:val="56"/>
     </w:rPr>
   </w:style>
-  <w:style w:type="character" w:customStyle="1" w:styleId="TiuChar">
-    <w:name w:val="Tiêu đề Char"/>
-    <w:basedOn w:val="Phngmcinhcuaoanvn"/>
-    <w:link w:val="Tiu"/>
+  <w:style w:type="character" w:customStyle="1" w:styleId="TitleChar">
+    <w:name w:val="Title Char"/>
+    <w:basedOn w:val="DefaultParagraphFont"/>
+    <w:link w:val="Title"/>
     <w:uiPriority w:val="10"/>
     <w:rsid w:val="001A3F72"/>
     <w:rPr>
@@ -5150,10 +5271,10 @@
       <w:lang w:val="vi-VN"/>
     </w:rPr>
   </w:style>
-  <w:style w:type="character" w:customStyle="1" w:styleId="u1Char">
-    <w:name w:val="Đầu đề 1 Char"/>
-    <w:basedOn w:val="Phngmcinhcuaoanvn"/>
-    <w:link w:val="u1"/>
+  <w:style w:type="character" w:customStyle="1" w:styleId="Heading1Char">
+    <w:name w:val="Heading 1 Char"/>
+    <w:basedOn w:val="DefaultParagraphFont"/>
+    <w:link w:val="Heading1"/>
     <w:uiPriority w:val="9"/>
     <w:rsid w:val="001A3F72"/>
     <w:rPr>
@@ -5165,10 +5286,10 @@
       <w:lang w:val="vi-VN"/>
     </w:rPr>
   </w:style>
-  <w:style w:type="character" w:customStyle="1" w:styleId="u2Char">
-    <w:name w:val="Đầu đề 2 Char"/>
-    <w:basedOn w:val="Phngmcinhcuaoanvn"/>
-    <w:link w:val="u2"/>
+  <w:style w:type="character" w:customStyle="1" w:styleId="Heading2Char">
+    <w:name w:val="Heading 2 Char"/>
+    <w:basedOn w:val="DefaultParagraphFont"/>
+    <w:link w:val="Heading2"/>
     <w:uiPriority w:val="9"/>
     <w:rsid w:val="008759C8"/>
     <w:rPr>
@@ -5181,10 +5302,10 @@
       <w:lang w:val="vi-VN"/>
     </w:rPr>
   </w:style>
-  <w:style w:type="paragraph" w:styleId="Chuthich">
+  <w:style w:type="paragraph" w:styleId="Caption">
     <w:name w:val="caption"/>
-    <w:basedOn w:val="Binhthng"/>
-    <w:next w:val="Binhthng"/>
+    <w:basedOn w:val="Normal"/>
+    <w:next w:val="Normal"/>
     <w:uiPriority w:val="35"/>
     <w:unhideWhenUsed/>
     <w:qFormat/>
@@ -5200,10 +5321,10 @@
       <w:szCs w:val="18"/>
     </w:rPr>
   </w:style>
-  <w:style w:type="paragraph" w:styleId="Bongchuthich">
+  <w:style w:type="paragraph" w:styleId="BalloonText">
     <w:name w:val="Balloon Text"/>
-    <w:basedOn w:val="Binhthng"/>
-    <w:link w:val="BongchuthichChar"/>
+    <w:basedOn w:val="Normal"/>
+    <w:link w:val="BalloonTextChar"/>
     <w:uiPriority w:val="99"/>
     <w:semiHidden/>
     <w:unhideWhenUsed/>
@@ -5217,10 +5338,10 @@
       <w:szCs w:val="18"/>
     </w:rPr>
   </w:style>
-  <w:style w:type="character" w:customStyle="1" w:styleId="BongchuthichChar">
-    <w:name w:val="Bóng chú thích Char"/>
-    <w:basedOn w:val="Phngmcinhcuaoanvn"/>
-    <w:link w:val="Bongchuthich"/>
+  <w:style w:type="character" w:customStyle="1" w:styleId="BalloonTextChar">
+    <w:name w:val="Balloon Text Char"/>
+    <w:basedOn w:val="DefaultParagraphFont"/>
+    <w:link w:val="BalloonText"/>
     <w:uiPriority w:val="99"/>
     <w:semiHidden/>
     <w:rsid w:val="00AA1856"/>
@@ -5231,9 +5352,9 @@
       <w:lang w:val="vi-VN"/>
     </w:rPr>
   </w:style>
-  <w:style w:type="paragraph" w:styleId="oancuaDanhsach">
+  <w:style w:type="paragraph" w:styleId="ListParagraph">
     <w:name w:val="List Paragraph"/>
-    <w:basedOn w:val="Binhthng"/>
+    <w:basedOn w:val="Normal"/>
     <w:uiPriority w:val="34"/>
     <w:qFormat/>
     <w:rsid w:val="002C5F05"/>
@@ -5242,10 +5363,10 @@
       <w:contextualSpacing/>
     </w:pPr>
   </w:style>
-  <w:style w:type="paragraph" w:styleId="utrang">
+  <w:style w:type="paragraph" w:styleId="Header">
     <w:name w:val="header"/>
-    <w:basedOn w:val="Binhthng"/>
-    <w:link w:val="utrangChar"/>
+    <w:basedOn w:val="Normal"/>
+    <w:link w:val="HeaderChar"/>
     <w:uiPriority w:val="99"/>
     <w:unhideWhenUsed/>
     <w:rsid w:val="004228B1"/>
@@ -5257,20 +5378,20 @@
       <w:spacing w:after="0" w:line="240" w:lineRule="auto"/>
     </w:pPr>
   </w:style>
-  <w:style w:type="character" w:customStyle="1" w:styleId="utrangChar">
-    <w:name w:val="Đầu trang Char"/>
-    <w:basedOn w:val="Phngmcinhcuaoanvn"/>
-    <w:link w:val="utrang"/>
+  <w:style w:type="character" w:customStyle="1" w:styleId="HeaderChar">
+    <w:name w:val="Header Char"/>
+    <w:basedOn w:val="DefaultParagraphFont"/>
+    <w:link w:val="Header"/>
     <w:uiPriority w:val="99"/>
     <w:rsid w:val="004228B1"/>
     <w:rPr>
       <w:lang w:val="vi-VN"/>
     </w:rPr>
   </w:style>
-  <w:style w:type="paragraph" w:styleId="Chntrang">
+  <w:style w:type="paragraph" w:styleId="Footer">
     <w:name w:val="footer"/>
-    <w:basedOn w:val="Binhthng"/>
-    <w:link w:val="ChntrangChar"/>
+    <w:basedOn w:val="Normal"/>
+    <w:link w:val="FooterChar"/>
     <w:uiPriority w:val="99"/>
     <w:unhideWhenUsed/>
     <w:rsid w:val="004228B1"/>
@@ -5282,19 +5403,19 @@
       <w:spacing w:after="0" w:line="240" w:lineRule="auto"/>
     </w:pPr>
   </w:style>
-  <w:style w:type="character" w:customStyle="1" w:styleId="ChntrangChar">
-    <w:name w:val="Chân trang Char"/>
-    <w:basedOn w:val="Phngmcinhcuaoanvn"/>
-    <w:link w:val="Chntrang"/>
+  <w:style w:type="character" w:customStyle="1" w:styleId="FooterChar">
+    <w:name w:val="Footer Char"/>
+    <w:basedOn w:val="DefaultParagraphFont"/>
+    <w:link w:val="Footer"/>
     <w:uiPriority w:val="99"/>
     <w:rsid w:val="004228B1"/>
     <w:rPr>
       <w:lang w:val="vi-VN"/>
     </w:rPr>
   </w:style>
-  <w:style w:type="table" w:styleId="LiBang">
+  <w:style w:type="table" w:styleId="TableGrid">
     <w:name w:val="Table Grid"/>
-    <w:basedOn w:val="BangThngthng"/>
+    <w:basedOn w:val="TableNormal"/>
     <w:uiPriority w:val="39"/>
     <w:rsid w:val="00997BB8"/>
     <w:pPr>
@@ -5580,7 +5701,7 @@
 </file>
 
 <file path=customXml/itemProps1.xml><?xml version="1.0" encoding="utf-8"?>
-<ds:datastoreItem xmlns:ds="http://schemas.openxmlformats.org/officeDocument/2006/customXml" ds:itemID="{A747CA32-2C63-497F-9CD9-FD096B1CD9C2}">
+<ds:datastoreItem xmlns:ds="http://schemas.openxmlformats.org/officeDocument/2006/customXml" ds:itemID="{7ADE98B9-604E-4A5D-A125-BC85CCF735B3}">
   <ds:schemaRefs>
     <ds:schemaRef ds:uri="http://schemas.openxmlformats.org/officeDocument/2006/bibliography"/>
   </ds:schemaRefs>

</xml_diff>

<commit_message>
Revert "Merge branch 'master' of https://github.com/DevChuong/Blockchain-Project"
This reverts commit e11e2a67168aa65a56cf8ea8ca0233407c4f9bcc, reversing
changes made to 0e9e96228ec8cfe3b965696f3a0a496aa8ec5505.
</commit_message>
<xml_diff>
--- a/Document/WORKFLOW ANALYSIS DOCUMENT version 2.4.docx
+++ b/Document/WORKFLOW ANALYSIS DOCUMENT version 2.4.docx
@@ -4,7 +4,7 @@
   <w:body>
     <w:p>
       <w:pPr>
-        <w:pStyle w:val="Title"/>
+        <w:pStyle w:val="Tiu"/>
         <w:jc w:val="center"/>
         <w:rPr>
           <w:lang w:val="en-US"/>
@@ -31,7 +31,7 @@
     </w:p>
     <w:p>
       <w:pPr>
-        <w:pStyle w:val="Heading1"/>
+        <w:pStyle w:val="u1"/>
         <w:numPr>
           <w:ilvl w:val="0"/>
           <w:numId w:val="1"/>
@@ -172,7 +172,14 @@
         <w:rPr>
           <w:lang w:val="en-US"/>
         </w:rPr>
-        <w:t xml:space="preserve"> request assessment to server, then server will load</w:t>
+        <w:t xml:space="preserve"> request assessment to server, </w:t>
+      </w:r>
+      <w:r>
+        <w:rPr>
+          <w:lang w:val="en-US"/>
+        </w:rPr>
+        <w:lastRenderedPageBreak/>
+        <w:t>then server will load</w:t>
       </w:r>
       <w:r>
         <w:rPr>
@@ -312,7 +319,7 @@
     </w:p>
     <w:p>
       <w:pPr>
-        <w:pStyle w:val="Heading1"/>
+        <w:pStyle w:val="u1"/>
         <w:numPr>
           <w:ilvl w:val="0"/>
           <w:numId w:val="6"/>
@@ -330,7 +337,7 @@
     </w:p>
     <w:p>
       <w:pPr>
-        <w:pStyle w:val="Heading2"/>
+        <w:pStyle w:val="u2"/>
         <w:numPr>
           <w:ilvl w:val="1"/>
           <w:numId w:val="6"/>
@@ -348,7 +355,7 @@
     </w:p>
     <w:tbl>
       <w:tblPr>
-        <w:tblStyle w:val="TableGrid"/>
+        <w:tblStyle w:val="LiBang"/>
         <w:tblW w:w="0" w:type="auto"/>
         <w:tblLook w:val="04A0" w:firstRow="1" w:lastRow="0" w:firstColumn="1" w:lastColumn="0" w:noHBand="0" w:noVBand="1"/>
       </w:tblPr>
@@ -498,12 +505,13 @@
         <w:rPr>
           <w:lang w:val="en-US"/>
         </w:rPr>
+        <w:lastRenderedPageBreak/>
         <w:t>Role: there are 2 roles which are trainee and supervisor.</w:t>
       </w:r>
     </w:p>
     <w:p>
       <w:pPr>
-        <w:pStyle w:val="Heading2"/>
+        <w:pStyle w:val="u2"/>
         <w:numPr>
           <w:ilvl w:val="1"/>
           <w:numId w:val="6"/>
@@ -528,7 +536,7 @@
     </w:p>
     <w:tbl>
       <w:tblPr>
-        <w:tblStyle w:val="TableGrid"/>
+        <w:tblStyle w:val="LiBang"/>
         <w:tblW w:w="11702" w:type="dxa"/>
         <w:jc w:val="center"/>
         <w:tblLook w:val="04A0" w:firstRow="1" w:lastRow="0" w:firstColumn="1" w:lastColumn="0" w:noHBand="0" w:noVBand="1"/>
@@ -815,97 +823,97 @@
         <w:rPr>
           <w:lang w:val="en-US"/>
         </w:rPr>
+        <w:t>Finished tasks: contains all the tasks have been finished in the record.</w:t>
+      </w:r>
+    </w:p>
+    <w:p>
+      <w:pPr>
+        <w:jc w:val="both"/>
+        <w:rPr>
+          <w:lang w:val="en-US"/>
+        </w:rPr>
+      </w:pPr>
+      <w:r>
+        <w:rPr>
+          <w:lang w:val="en-US"/>
+        </w:rPr>
+        <w:t>Self-rating: the level that the trainee rate by oneself.</w:t>
+      </w:r>
+    </w:p>
+    <w:p>
+      <w:pPr>
+        <w:jc w:val="both"/>
+        <w:rPr>
+          <w:lang w:val="en-US"/>
+        </w:rPr>
+      </w:pPr>
+      <w:r>
+        <w:rPr>
+          <w:lang w:val="en-US"/>
+        </w:rPr>
+        <w:t>Supervisor pub: the public key of supervisor reference from employee list.</w:t>
+      </w:r>
+    </w:p>
+    <w:p>
+      <w:pPr>
+        <w:jc w:val="both"/>
+        <w:rPr>
+          <w:lang w:val="en-US"/>
+        </w:rPr>
+      </w:pPr>
+      <w:r>
+        <w:rPr>
+          <w:lang w:val="en-US"/>
+        </w:rPr>
+        <w:t>Date: the date when the tasks finished.</w:t>
+      </w:r>
+    </w:p>
+    <w:p>
+      <w:pPr>
+        <w:jc w:val="both"/>
+        <w:rPr>
+          <w:lang w:val="en-US"/>
+        </w:rPr>
+      </w:pPr>
+      <w:r>
+        <w:rPr>
+          <w:lang w:val="en-US"/>
+        </w:rPr>
+        <w:t>Sign status: shows if the record has been signed or not.</w:t>
+      </w:r>
+    </w:p>
+    <w:p>
+      <w:pPr>
+        <w:jc w:val="both"/>
+        <w:rPr>
+          <w:lang w:val="en-US"/>
+        </w:rPr>
+      </w:pPr>
+      <w:r>
+        <w:rPr>
+          <w:lang w:val="en-US"/>
+        </w:rPr>
+        <w:t>Supervisor’s rating: the level that the supervisor rates the trainee.</w:t>
+      </w:r>
+    </w:p>
+    <w:p>
+      <w:pPr>
+        <w:jc w:val="both"/>
+        <w:rPr>
+          <w:lang w:val="en-US"/>
+        </w:rPr>
+      </w:pPr>
+      <w:r>
+        <w:rPr>
+          <w:lang w:val="en-US"/>
+        </w:rPr>
         <w:lastRenderedPageBreak/>
-        <w:t>Finished tasks: contains all the tasks have been finished in the record.</w:t>
-      </w:r>
-    </w:p>
-    <w:p>
-      <w:pPr>
-        <w:jc w:val="both"/>
-        <w:rPr>
-          <w:lang w:val="en-US"/>
-        </w:rPr>
-      </w:pPr>
-      <w:r>
-        <w:rPr>
-          <w:lang w:val="en-US"/>
-        </w:rPr>
-        <w:t>Self-rating: the level that the trainee rate by oneself.</w:t>
-      </w:r>
-    </w:p>
-    <w:p>
-      <w:pPr>
-        <w:jc w:val="both"/>
-        <w:rPr>
-          <w:lang w:val="en-US"/>
-        </w:rPr>
-      </w:pPr>
-      <w:r>
-        <w:rPr>
-          <w:lang w:val="en-US"/>
-        </w:rPr>
-        <w:t>Supervisor pub: the public key of supervisor reference from employee list.</w:t>
-      </w:r>
-    </w:p>
-    <w:p>
-      <w:pPr>
-        <w:jc w:val="both"/>
-        <w:rPr>
-          <w:lang w:val="en-US"/>
-        </w:rPr>
-      </w:pPr>
-      <w:r>
-        <w:rPr>
-          <w:lang w:val="en-US"/>
-        </w:rPr>
-        <w:t>Date: the date when the tasks finished.</w:t>
-      </w:r>
-    </w:p>
-    <w:p>
-      <w:pPr>
-        <w:jc w:val="both"/>
-        <w:rPr>
-          <w:lang w:val="en-US"/>
-        </w:rPr>
-      </w:pPr>
-      <w:r>
-        <w:rPr>
-          <w:lang w:val="en-US"/>
-        </w:rPr>
-        <w:t>Sign status: shows if the record has been signed or not.</w:t>
-      </w:r>
-    </w:p>
-    <w:p>
-      <w:pPr>
-        <w:jc w:val="both"/>
-        <w:rPr>
-          <w:lang w:val="en-US"/>
-        </w:rPr>
-      </w:pPr>
-      <w:r>
-        <w:rPr>
-          <w:lang w:val="en-US"/>
-        </w:rPr>
-        <w:t>Supervisor’s rating: the level that the supervisor rates the trainee.</w:t>
-      </w:r>
-    </w:p>
-    <w:p>
-      <w:pPr>
-        <w:jc w:val="both"/>
-        <w:rPr>
-          <w:lang w:val="en-US"/>
-        </w:rPr>
-      </w:pPr>
-      <w:r>
-        <w:rPr>
-          <w:lang w:val="en-US"/>
-        </w:rPr>
         <w:t xml:space="preserve">Feedback: optional opinions of the supervisor for the trainee. </w:t>
       </w:r>
     </w:p>
     <w:p>
       <w:pPr>
-        <w:pStyle w:val="Heading2"/>
+        <w:pStyle w:val="u2"/>
         <w:numPr>
           <w:ilvl w:val="1"/>
           <w:numId w:val="6"/>
@@ -923,7 +931,7 @@
     </w:p>
     <w:tbl>
       <w:tblPr>
-        <w:tblStyle w:val="TableGrid"/>
+        <w:tblStyle w:val="LiBang"/>
         <w:tblW w:w="0" w:type="auto"/>
         <w:tblLook w:val="04A0" w:firstRow="1" w:lastRow="0" w:firstColumn="1" w:lastColumn="0" w:noHBand="0" w:noVBand="1"/>
       </w:tblPr>
@@ -1033,7 +1041,7 @@
     </w:p>
     <w:p>
       <w:pPr>
-        <w:pStyle w:val="Heading1"/>
+        <w:pStyle w:val="u1"/>
         <w:numPr>
           <w:ilvl w:val="0"/>
           <w:numId w:val="6"/>
@@ -1121,7 +1129,7 @@
     </w:p>
     <w:p>
       <w:pPr>
-        <w:pStyle w:val="Heading1"/>
+        <w:pStyle w:val="u1"/>
         <w:numPr>
           <w:ilvl w:val="0"/>
           <w:numId w:val="6"/>
@@ -1134,6 +1142,7 @@
         <w:rPr>
           <w:lang w:val="en-US"/>
         </w:rPr>
+        <w:lastRenderedPageBreak/>
         <w:t xml:space="preserve">Security </w:t>
       </w:r>
       <w:proofErr w:type="gramStart"/>
@@ -1213,7 +1222,7 @@
     </w:p>
     <w:p>
       <w:pPr>
-        <w:pStyle w:val="Heading2"/>
+        <w:pStyle w:val="u2"/>
         <w:numPr>
           <w:ilvl w:val="1"/>
           <w:numId w:val="6"/>
@@ -1306,7 +1315,14 @@
         <w:rPr>
           <w:lang w:val="en-US"/>
         </w:rPr>
-        <w:t xml:space="preserve">Firstly, the trainee will select game, then user will send public key and basic information to server, server will go to database and check public key and basic information, if it’s true,  server will continue to check the game record, if the game record does not exist, server will create a new record, if the game record exists, server will load the game record that is being encrypted by trainee’s public key in the database and return it to the trainee . </w:t>
+        <w:t xml:space="preserve">Firstly, the trainee will select game, then user will send public key and basic information to server, </w:t>
+      </w:r>
+      <w:r>
+        <w:rPr>
+          <w:lang w:val="en-US"/>
+        </w:rPr>
+        <w:lastRenderedPageBreak/>
+        <w:t xml:space="preserve">server will go to database and check public key and basic information, if it’s true,  server will continue to check the game record, if the game record does not exist, server will create a new record, if the game record exists, server will load the game record that is being encrypted by trainee’s public key in the database and return it to the trainee . </w:t>
       </w:r>
       <w:r>
         <w:rPr>
@@ -1349,7 +1365,7 @@
     </w:p>
     <w:p>
       <w:pPr>
-        <w:pStyle w:val="Heading2"/>
+        <w:pStyle w:val="u2"/>
         <w:numPr>
           <w:ilvl w:val="1"/>
           <w:numId w:val="6"/>
@@ -1438,6 +1454,7 @@
         <w:rPr>
           <w:lang w:val="en-US"/>
         </w:rPr>
+        <w:lastRenderedPageBreak/>
         <w:t>First</w:t>
       </w:r>
       <w:r>
@@ -1482,7 +1499,7 @@
     </w:p>
     <w:p>
       <w:pPr>
-        <w:pStyle w:val="Heading2"/>
+        <w:pStyle w:val="u2"/>
         <w:numPr>
           <w:ilvl w:val="1"/>
           <w:numId w:val="6"/>
@@ -1659,7 +1676,14 @@
         <w:rPr>
           <w:lang w:val="en-US"/>
         </w:rPr>
-        <w:t xml:space="preserve"> (result supervisor’s rating field)</w:t>
+        <w:t xml:space="preserve"> (result </w:t>
+      </w:r>
+      <w:r>
+        <w:rPr>
+          <w:lang w:val="en-US"/>
+        </w:rPr>
+        <w:lastRenderedPageBreak/>
+        <w:t>supervisor’s rating field)</w:t>
       </w:r>
       <w:r>
         <w:rPr>
@@ -1700,7 +1724,7 @@
     </w:p>
     <w:p>
       <w:pPr>
-        <w:pStyle w:val="Heading2"/>
+        <w:pStyle w:val="u2"/>
         <w:numPr>
           <w:ilvl w:val="1"/>
           <w:numId w:val="6"/>
@@ -1821,7 +1845,14 @@
         <w:rPr>
           <w:lang w:val="en-US"/>
         </w:rPr>
-        <w:t xml:space="preserve">. After receiving the response trainee will use the session key to </w:t>
+        <w:t xml:space="preserve">. </w:t>
+      </w:r>
+      <w:r>
+        <w:rPr>
+          <w:lang w:val="en-US"/>
+        </w:rPr>
+        <w:lastRenderedPageBreak/>
+        <w:t xml:space="preserve">After receiving the response trainee will use the session key to </w:t>
       </w:r>
       <w:r>
         <w:rPr>
@@ -1985,7 +2016,7 @@
     </w:p>
     <w:p>
       <w:pPr>
-        <w:pStyle w:val="Heading2"/>
+        <w:pStyle w:val="u2"/>
         <w:numPr>
           <w:ilvl w:val="1"/>
           <w:numId w:val="6"/>
@@ -2003,7 +2034,7 @@
     </w:p>
     <w:p>
       <w:pPr>
-        <w:pStyle w:val="ListParagraph"/>
+        <w:pStyle w:val="oancuaDanhsach"/>
         <w:ind w:left="1080"/>
         <w:rPr>
           <w:lang w:val="en-US"/>
@@ -2052,7 +2083,7 @@
     </w:p>
     <w:p>
       <w:pPr>
-        <w:pStyle w:val="ListParagraph"/>
+        <w:pStyle w:val="oancuaDanhsach"/>
         <w:ind w:left="1080"/>
         <w:jc w:val="both"/>
         <w:rPr>
@@ -2063,6 +2094,7 @@
         <w:rPr>
           <w:lang w:val="en-US"/>
         </w:rPr>
+        <w:lastRenderedPageBreak/>
         <w:t>When the supervisor signs, the evaluat</w:t>
       </w:r>
       <w:r>
@@ -2152,15 +2184,15 @@
     </w:p>
     <w:p>
       <w:pPr>
-        <w:pStyle w:val="Heading2"/>
-        <w:rPr>
-          <w:lang w:val="en-US"/>
-        </w:rPr>
-      </w:pPr>
-    </w:p>
-    <w:p>
-      <w:pPr>
-        <w:pStyle w:val="Heading1"/>
+        <w:pStyle w:val="u2"/>
+        <w:rPr>
+          <w:lang w:val="en-US"/>
+        </w:rPr>
+      </w:pPr>
+    </w:p>
+    <w:p>
+      <w:pPr>
+        <w:pStyle w:val="u1"/>
         <w:numPr>
           <w:ilvl w:val="0"/>
           <w:numId w:val="6"/>
@@ -2178,7 +2210,7 @@
     </w:p>
     <w:p>
       <w:pPr>
-        <w:pStyle w:val="Heading2"/>
+        <w:pStyle w:val="u2"/>
         <w:numPr>
           <w:ilvl w:val="1"/>
           <w:numId w:val="6"/>
@@ -2191,6 +2223,7 @@
         <w:rPr>
           <w:lang w:val="en-US"/>
         </w:rPr>
+        <w:lastRenderedPageBreak/>
         <w:t>Trainee join gam</w:t>
       </w:r>
       <w:r>
@@ -2255,7 +2288,7 @@
     </w:p>
     <w:p>
       <w:pPr>
-        <w:pStyle w:val="ListParagraph"/>
+        <w:pStyle w:val="oancuaDanhsach"/>
         <w:ind w:left="360"/>
         <w:rPr>
           <w:b/>
@@ -2272,7 +2305,7 @@
     </w:p>
     <w:p>
       <w:pPr>
-        <w:pStyle w:val="ListParagraph"/>
+        <w:pStyle w:val="oancuaDanhsach"/>
         <w:numPr>
           <w:ilvl w:val="0"/>
           <w:numId w:val="9"/>
@@ -2287,6 +2320,7 @@
         <w:rPr>
           <w:lang w:val="en-US"/>
         </w:rPr>
+        <w:lastRenderedPageBreak/>
         <w:t>Decryption module (decrypt the game record).</w:t>
       </w:r>
       <w:r>
@@ -2295,57 +2329,12 @@
         </w:rPr>
         <w:t xml:space="preserve"> </w:t>
       </w:r>
-    </w:p>
-    <w:p>
-      <w:pPr>
-        <w:pStyle w:val="ListParagraph"/>
-        <w:ind w:left="1440"/>
-        <w:jc w:val="both"/>
-        <w:rPr>
-          <w:rStyle w:val="Heading2Char"/>
-        </w:rPr>
-      </w:pPr>
-      <w:r>
-        <w:rPr>
-          <w:rStyle w:val="Heading2Char"/>
-          <w:lang w:val="en-US"/>
-        </w:rPr>
-        <w:t xml:space="preserve">5.2 </w:t>
-      </w:r>
-      <w:proofErr w:type="spellStart"/>
-      <w:r>
-        <w:rPr>
-          <w:rStyle w:val="Heading2Char"/>
-        </w:rPr>
-        <w:t>Select</w:t>
-      </w:r>
-      <w:proofErr w:type="spellEnd"/>
-      <w:r>
-        <w:rPr>
-          <w:rStyle w:val="Heading2Char"/>
-          <w:lang w:val="en-US"/>
-        </w:rPr>
-        <w:t xml:space="preserve"> </w:t>
-      </w:r>
-      <w:proofErr w:type="spellStart"/>
-      <w:r>
-        <w:rPr>
-          <w:rStyle w:val="Heading2Char"/>
-        </w:rPr>
-        <w:t>task</w:t>
-      </w:r>
-      <w:proofErr w:type="spellEnd"/>
-    </w:p>
-    <w:p>
-      <w:pPr>
-        <w:pStyle w:val="ListParagraph"/>
-        <w:ind w:left="1440"/>
-        <w:jc w:val="both"/>
-        <w:rPr>
-          <w:b/>
-          <w:lang w:val="en-US"/>
-        </w:rPr>
-      </w:pPr>
+      <w:r>
+        <w:rPr>
+          <w:lang w:val="en-US"/>
+        </w:rPr>
+        <w:t>Select task</w:t>
+      </w:r>
       <w:r>
         <w:rPr>
           <w:noProof/>
@@ -2411,7 +2400,7 @@
     </w:p>
     <w:p>
       <w:pPr>
-        <w:pStyle w:val="ListParagraph"/>
+        <w:pStyle w:val="oancuaDanhsach"/>
         <w:numPr>
           <w:ilvl w:val="0"/>
           <w:numId w:val="7"/>
@@ -2425,12 +2414,13 @@
         <w:rPr>
           <w:lang w:val="en-US"/>
         </w:rPr>
+        <w:lastRenderedPageBreak/>
         <w:t>Key generator Module (generate a session key)</w:t>
       </w:r>
     </w:p>
     <w:p>
       <w:pPr>
-        <w:pStyle w:val="ListParagraph"/>
+        <w:pStyle w:val="oancuaDanhsach"/>
         <w:numPr>
           <w:ilvl w:val="0"/>
           <w:numId w:val="7"/>
@@ -2449,7 +2439,7 @@
     </w:p>
     <w:p>
       <w:pPr>
-        <w:pStyle w:val="ListParagraph"/>
+        <w:pStyle w:val="oancuaDanhsach"/>
         <w:numPr>
           <w:ilvl w:val="0"/>
           <w:numId w:val="7"/>
@@ -2487,10 +2477,10 @@
     </w:p>
     <w:p>
       <w:pPr>
-        <w:pStyle w:val="Heading2"/>
+        <w:pStyle w:val="u2"/>
         <w:numPr>
           <w:ilvl w:val="1"/>
-          <w:numId w:val="16"/>
+          <w:numId w:val="6"/>
         </w:numPr>
         <w:rPr>
           <w:lang w:val="en-US"/>
@@ -2500,6 +2490,7 @@
         <w:rPr>
           <w:lang w:val="en-US"/>
         </w:rPr>
+        <w:lastRenderedPageBreak/>
         <w:t>Make assessment</w:t>
       </w:r>
     </w:p>
@@ -2574,7 +2565,7 @@
     </w:p>
     <w:p>
       <w:pPr>
-        <w:pStyle w:val="ListParagraph"/>
+        <w:pStyle w:val="oancuaDanhsach"/>
         <w:numPr>
           <w:ilvl w:val="0"/>
           <w:numId w:val="11"/>
@@ -2587,12 +2578,13 @@
         <w:rPr>
           <w:lang w:val="en-US"/>
         </w:rPr>
+        <w:lastRenderedPageBreak/>
         <w:t>Decryption Module (decrypt the record)</w:t>
       </w:r>
     </w:p>
     <w:p>
       <w:pPr>
-        <w:pStyle w:val="ListParagraph"/>
+        <w:pStyle w:val="oancuaDanhsach"/>
         <w:numPr>
           <w:ilvl w:val="0"/>
           <w:numId w:val="11"/>
@@ -2607,23 +2599,21 @@
         </w:rPr>
         <w:t>Encryption Module (encrypt the record for supervisor)</w:t>
       </w:r>
-      <w:bookmarkStart w:id="0" w:name="_GoBack"/>
-      <w:bookmarkEnd w:id="0"/>
-    </w:p>
-    <w:p>
-      <w:pPr>
-        <w:pStyle w:val="Heading2"/>
-        <w:rPr>
-          <w:lang w:val="en-US"/>
-        </w:rPr>
-      </w:pPr>
-    </w:p>
-    <w:p>
-      <w:pPr>
-        <w:pStyle w:val="Heading2"/>
+    </w:p>
+    <w:p>
+      <w:pPr>
+        <w:pStyle w:val="u2"/>
+        <w:rPr>
+          <w:lang w:val="en-US"/>
+        </w:rPr>
+      </w:pPr>
+    </w:p>
+    <w:p>
+      <w:pPr>
+        <w:pStyle w:val="u2"/>
         <w:numPr>
           <w:ilvl w:val="1"/>
-          <w:numId w:val="16"/>
+          <w:numId w:val="6"/>
         </w:numPr>
         <w:rPr>
           <w:lang w:val="en-US"/>
@@ -2643,6 +2633,7 @@
           <w:lang w:val="en-US"/>
         </w:rPr>
       </w:pPr>
+      <w:bookmarkStart w:id="0" w:name="_GoBack"/>
       <w:r>
         <w:rPr>
           <w:noProof/>
@@ -2690,10 +2681,11 @@
           </wp:inline>
         </w:drawing>
       </w:r>
-    </w:p>
-    <w:p>
-      <w:pPr>
-        <w:pStyle w:val="ListParagraph"/>
+      <w:bookmarkEnd w:id="0"/>
+    </w:p>
+    <w:p>
+      <w:pPr>
+        <w:pStyle w:val="oancuaDanhsach"/>
         <w:ind w:left="360"/>
         <w:rPr>
           <w:b/>
@@ -2705,12 +2697,13 @@
           <w:b/>
           <w:lang w:val="en-US"/>
         </w:rPr>
+        <w:lastRenderedPageBreak/>
         <w:t xml:space="preserve">Security Modules need to be used: </w:t>
       </w:r>
     </w:p>
     <w:p>
       <w:pPr>
-        <w:pStyle w:val="ListParagraph"/>
+        <w:pStyle w:val="oancuaDanhsach"/>
         <w:numPr>
           <w:ilvl w:val="0"/>
           <w:numId w:val="12"/>
@@ -2729,7 +2722,7 @@
     </w:p>
     <w:p>
       <w:pPr>
-        <w:pStyle w:val="ListParagraph"/>
+        <w:pStyle w:val="oancuaDanhsach"/>
         <w:numPr>
           <w:ilvl w:val="0"/>
           <w:numId w:val="12"/>
@@ -2748,7 +2741,7 @@
     </w:p>
     <w:p>
       <w:pPr>
-        <w:pStyle w:val="ListParagraph"/>
+        <w:pStyle w:val="oancuaDanhsach"/>
         <w:numPr>
           <w:ilvl w:val="0"/>
           <w:numId w:val="12"/>
@@ -2775,10 +2768,10 @@
     </w:p>
     <w:p>
       <w:pPr>
-        <w:pStyle w:val="Heading2"/>
+        <w:pStyle w:val="u2"/>
         <w:numPr>
           <w:ilvl w:val="1"/>
-          <w:numId w:val="16"/>
+          <w:numId w:val="6"/>
         </w:numPr>
         <w:rPr>
           <w:lang w:val="en-US"/>
@@ -2788,6 +2781,7 @@
         <w:rPr>
           <w:lang w:val="en-US"/>
         </w:rPr>
+        <w:lastRenderedPageBreak/>
         <w:t>Reply signing email</w:t>
       </w:r>
     </w:p>
@@ -2847,7 +2841,7 @@
     </w:p>
     <w:p>
       <w:pPr>
-        <w:pStyle w:val="ListParagraph"/>
+        <w:pStyle w:val="oancuaDanhsach"/>
         <w:ind w:left="360"/>
         <w:rPr>
           <w:b/>
@@ -2864,7 +2858,7 @@
     </w:p>
     <w:p>
       <w:pPr>
-        <w:pStyle w:val="ListParagraph"/>
+        <w:pStyle w:val="oancuaDanhsach"/>
         <w:numPr>
           <w:ilvl w:val="0"/>
           <w:numId w:val="13"/>
@@ -2883,7 +2877,7 @@
     </w:p>
     <w:p>
       <w:pPr>
-        <w:pStyle w:val="ListParagraph"/>
+        <w:pStyle w:val="oancuaDanhsach"/>
         <w:numPr>
           <w:ilvl w:val="0"/>
           <w:numId w:val="13"/>
@@ -2897,12 +2891,13 @@
         <w:rPr>
           <w:lang w:val="en-US"/>
         </w:rPr>
+        <w:lastRenderedPageBreak/>
         <w:t>Encryption module (encrypt the evaluation)</w:t>
       </w:r>
     </w:p>
     <w:p>
       <w:pPr>
-        <w:pStyle w:val="ListParagraph"/>
+        <w:pStyle w:val="oancuaDanhsach"/>
         <w:numPr>
           <w:ilvl w:val="0"/>
           <w:numId w:val="13"/>
@@ -2921,7 +2916,7 @@
     </w:p>
     <w:p>
       <w:pPr>
-        <w:pStyle w:val="ListParagraph"/>
+        <w:pStyle w:val="oancuaDanhsach"/>
         <w:ind w:left="1080"/>
         <w:rPr>
           <w:lang w:val="en-US"/>
@@ -3103,119 +3098,6 @@
     </w:lvl>
   </w:abstractNum>
   <w:abstractNum w:abstractNumId="1" w15:restartNumberingAfterBreak="0">
-    <w:nsid w:val="0D2025D2"/>
-    <w:multiLevelType w:val="multilevel"/>
-    <w:tmpl w:val="314EF35C"/>
-    <w:lvl w:ilvl="0">
-      <w:start w:val="5"/>
-      <w:numFmt w:val="decimal"/>
-      <w:lvlText w:val="%1"/>
-      <w:lvlJc w:val="left"/>
-      <w:pPr>
-        <w:ind w:left="360" w:hanging="360"/>
-      </w:pPr>
-      <w:rPr>
-        <w:rFonts w:hint="default"/>
-      </w:rPr>
-    </w:lvl>
-    <w:lvl w:ilvl="1">
-      <w:start w:val="3"/>
-      <w:numFmt w:val="decimal"/>
-      <w:lvlText w:val="%1.%2"/>
-      <w:lvlJc w:val="left"/>
-      <w:pPr>
-        <w:ind w:left="1080" w:hanging="360"/>
-      </w:pPr>
-      <w:rPr>
-        <w:rFonts w:hint="default"/>
-      </w:rPr>
-    </w:lvl>
-    <w:lvl w:ilvl="2">
-      <w:start w:val="1"/>
-      <w:numFmt w:val="decimal"/>
-      <w:lvlText w:val="%1.%2.%3"/>
-      <w:lvlJc w:val="left"/>
-      <w:pPr>
-        <w:ind w:left="2160" w:hanging="720"/>
-      </w:pPr>
-      <w:rPr>
-        <w:rFonts w:hint="default"/>
-      </w:rPr>
-    </w:lvl>
-    <w:lvl w:ilvl="3">
-      <w:start w:val="1"/>
-      <w:numFmt w:val="decimal"/>
-      <w:lvlText w:val="%1.%2.%3.%4"/>
-      <w:lvlJc w:val="left"/>
-      <w:pPr>
-        <w:ind w:left="2880" w:hanging="720"/>
-      </w:pPr>
-      <w:rPr>
-        <w:rFonts w:hint="default"/>
-      </w:rPr>
-    </w:lvl>
-    <w:lvl w:ilvl="4">
-      <w:start w:val="1"/>
-      <w:numFmt w:val="decimal"/>
-      <w:lvlText w:val="%1.%2.%3.%4.%5"/>
-      <w:lvlJc w:val="left"/>
-      <w:pPr>
-        <w:ind w:left="3960" w:hanging="1080"/>
-      </w:pPr>
-      <w:rPr>
-        <w:rFonts w:hint="default"/>
-      </w:rPr>
-    </w:lvl>
-    <w:lvl w:ilvl="5">
-      <w:start w:val="1"/>
-      <w:numFmt w:val="decimal"/>
-      <w:lvlText w:val="%1.%2.%3.%4.%5.%6"/>
-      <w:lvlJc w:val="left"/>
-      <w:pPr>
-        <w:ind w:left="4680" w:hanging="1080"/>
-      </w:pPr>
-      <w:rPr>
-        <w:rFonts w:hint="default"/>
-      </w:rPr>
-    </w:lvl>
-    <w:lvl w:ilvl="6">
-      <w:start w:val="1"/>
-      <w:numFmt w:val="decimal"/>
-      <w:lvlText w:val="%1.%2.%3.%4.%5.%6.%7"/>
-      <w:lvlJc w:val="left"/>
-      <w:pPr>
-        <w:ind w:left="5760" w:hanging="1440"/>
-      </w:pPr>
-      <w:rPr>
-        <w:rFonts w:hint="default"/>
-      </w:rPr>
-    </w:lvl>
-    <w:lvl w:ilvl="7">
-      <w:start w:val="1"/>
-      <w:numFmt w:val="decimal"/>
-      <w:lvlText w:val="%1.%2.%3.%4.%5.%6.%7.%8"/>
-      <w:lvlJc w:val="left"/>
-      <w:pPr>
-        <w:ind w:left="6840" w:hanging="1800"/>
-      </w:pPr>
-      <w:rPr>
-        <w:rFonts w:hint="default"/>
-      </w:rPr>
-    </w:lvl>
-    <w:lvl w:ilvl="8">
-      <w:start w:val="1"/>
-      <w:numFmt w:val="decimal"/>
-      <w:lvlText w:val="%1.%2.%3.%4.%5.%6.%7.%8.%9"/>
-      <w:lvlJc w:val="left"/>
-      <w:pPr>
-        <w:ind w:left="7560" w:hanging="1800"/>
-      </w:pPr>
-      <w:rPr>
-        <w:rFonts w:hint="default"/>
-      </w:rPr>
-    </w:lvl>
-  </w:abstractNum>
-  <w:abstractNum w:abstractNumId="2" w15:restartNumberingAfterBreak="0">
     <w:nsid w:val="11120F68"/>
     <w:multiLevelType w:val="hybridMultilevel"/>
     <w:tmpl w:val="6D1C4EA8"/>
@@ -3304,7 +3186,7 @@
       </w:pPr>
     </w:lvl>
   </w:abstractNum>
-  <w:abstractNum w:abstractNumId="3" w15:restartNumberingAfterBreak="0">
+  <w:abstractNum w:abstractNumId="2" w15:restartNumberingAfterBreak="0">
     <w:nsid w:val="130F6BD8"/>
     <w:multiLevelType w:val="multilevel"/>
     <w:tmpl w:val="D5D87640"/>
@@ -3425,7 +3307,7 @@
       </w:rPr>
     </w:lvl>
   </w:abstractNum>
-  <w:abstractNum w:abstractNumId="4" w15:restartNumberingAfterBreak="0">
+  <w:abstractNum w:abstractNumId="3" w15:restartNumberingAfterBreak="0">
     <w:nsid w:val="13B65C88"/>
     <w:multiLevelType w:val="hybridMultilevel"/>
     <w:tmpl w:val="0890BBCC"/>
@@ -3538,7 +3420,7 @@
       </w:rPr>
     </w:lvl>
   </w:abstractNum>
-  <w:abstractNum w:abstractNumId="5" w15:restartNumberingAfterBreak="0">
+  <w:abstractNum w:abstractNumId="4" w15:restartNumberingAfterBreak="0">
     <w:nsid w:val="18A46F90"/>
     <w:multiLevelType w:val="hybridMultilevel"/>
     <w:tmpl w:val="88440C5E"/>
@@ -3651,7 +3533,7 @@
       </w:rPr>
     </w:lvl>
   </w:abstractNum>
-  <w:abstractNum w:abstractNumId="6" w15:restartNumberingAfterBreak="0">
+  <w:abstractNum w:abstractNumId="5" w15:restartNumberingAfterBreak="0">
     <w:nsid w:val="1E850203"/>
     <w:multiLevelType w:val="hybridMultilevel"/>
     <w:tmpl w:val="0DD88546"/>
@@ -3740,7 +3622,7 @@
       </w:pPr>
     </w:lvl>
   </w:abstractNum>
-  <w:abstractNum w:abstractNumId="7" w15:restartNumberingAfterBreak="0">
+  <w:abstractNum w:abstractNumId="6" w15:restartNumberingAfterBreak="0">
     <w:nsid w:val="237442C8"/>
     <w:multiLevelType w:val="hybridMultilevel"/>
     <w:tmpl w:val="8940EC72"/>
@@ -3853,7 +3735,7 @@
       </w:rPr>
     </w:lvl>
   </w:abstractNum>
-  <w:abstractNum w:abstractNumId="8" w15:restartNumberingAfterBreak="0">
+  <w:abstractNum w:abstractNumId="7" w15:restartNumberingAfterBreak="0">
     <w:nsid w:val="2B0216B3"/>
     <w:multiLevelType w:val="hybridMultilevel"/>
     <w:tmpl w:val="3086F694"/>
@@ -3967,7 +3849,7 @@
       </w:rPr>
     </w:lvl>
   </w:abstractNum>
-  <w:abstractNum w:abstractNumId="9" w15:restartNumberingAfterBreak="0">
+  <w:abstractNum w:abstractNumId="8" w15:restartNumberingAfterBreak="0">
     <w:nsid w:val="2ED97532"/>
     <w:multiLevelType w:val="hybridMultilevel"/>
     <w:tmpl w:val="C0E4A726"/>
@@ -4080,7 +3962,7 @@
       </w:rPr>
     </w:lvl>
   </w:abstractNum>
-  <w:abstractNum w:abstractNumId="10" w15:restartNumberingAfterBreak="0">
+  <w:abstractNum w:abstractNumId="9" w15:restartNumberingAfterBreak="0">
     <w:nsid w:val="2F686036"/>
     <w:multiLevelType w:val="hybridMultilevel"/>
     <w:tmpl w:val="6622826A"/>
@@ -4193,7 +4075,7 @@
       </w:rPr>
     </w:lvl>
   </w:abstractNum>
-  <w:abstractNum w:abstractNumId="11" w15:restartNumberingAfterBreak="0">
+  <w:abstractNum w:abstractNumId="10" w15:restartNumberingAfterBreak="0">
     <w:nsid w:val="365D4216"/>
     <w:multiLevelType w:val="hybridMultilevel"/>
     <w:tmpl w:val="730E7504"/>
@@ -4282,7 +4164,7 @@
       </w:pPr>
     </w:lvl>
   </w:abstractNum>
-  <w:abstractNum w:abstractNumId="12" w15:restartNumberingAfterBreak="0">
+  <w:abstractNum w:abstractNumId="11" w15:restartNumberingAfterBreak="0">
     <w:nsid w:val="3AF623C9"/>
     <w:multiLevelType w:val="hybridMultilevel"/>
     <w:tmpl w:val="21CE20AC"/>
@@ -4395,7 +4277,7 @@
       </w:rPr>
     </w:lvl>
   </w:abstractNum>
-  <w:abstractNum w:abstractNumId="13" w15:restartNumberingAfterBreak="0">
+  <w:abstractNum w:abstractNumId="12" w15:restartNumberingAfterBreak="0">
     <w:nsid w:val="3EE80DAE"/>
     <w:multiLevelType w:val="hybridMultilevel"/>
     <w:tmpl w:val="6C38F8DC"/>
@@ -4508,7 +4390,7 @@
       </w:rPr>
     </w:lvl>
   </w:abstractNum>
-  <w:abstractNum w:abstractNumId="14" w15:restartNumberingAfterBreak="0">
+  <w:abstractNum w:abstractNumId="13" w15:restartNumberingAfterBreak="0">
     <w:nsid w:val="44AB1C21"/>
     <w:multiLevelType w:val="hybridMultilevel"/>
     <w:tmpl w:val="AFB41846"/>
@@ -4597,7 +4479,7 @@
       </w:pPr>
     </w:lvl>
   </w:abstractNum>
-  <w:abstractNum w:abstractNumId="15" w15:restartNumberingAfterBreak="0">
+  <w:abstractNum w:abstractNumId="14" w15:restartNumberingAfterBreak="0">
     <w:nsid w:val="7B5B321D"/>
     <w:multiLevelType w:val="multilevel"/>
     <w:tmpl w:val="791CC7B0"/>
@@ -4711,52 +4593,49 @@
     </w:lvl>
   </w:abstractNum>
   <w:num w:numId="1">
+    <w:abstractNumId w:val="2"/>
+  </w:num>
+  <w:num w:numId="2">
+    <w:abstractNumId w:val="5"/>
+  </w:num>
+  <w:num w:numId="3">
+    <w:abstractNumId w:val="13"/>
+  </w:num>
+  <w:num w:numId="4">
+    <w:abstractNumId w:val="1"/>
+  </w:num>
+  <w:num w:numId="5">
+    <w:abstractNumId w:val="10"/>
+  </w:num>
+  <w:num w:numId="6">
+    <w:abstractNumId w:val="14"/>
+  </w:num>
+  <w:num w:numId="7">
+    <w:abstractNumId w:val="9"/>
+  </w:num>
+  <w:num w:numId="8">
+    <w:abstractNumId w:val="11"/>
+  </w:num>
+  <w:num w:numId="9">
     <w:abstractNumId w:val="3"/>
   </w:num>
-  <w:num w:numId="2">
-    <w:abstractNumId w:val="6"/>
-  </w:num>
-  <w:num w:numId="3">
-    <w:abstractNumId w:val="14"/>
-  </w:num>
-  <w:num w:numId="4">
-    <w:abstractNumId w:val="2"/>
-  </w:num>
-  <w:num w:numId="5">
-    <w:abstractNumId w:val="11"/>
-  </w:num>
-  <w:num w:numId="6">
-    <w:abstractNumId w:val="15"/>
-  </w:num>
-  <w:num w:numId="7">
-    <w:abstractNumId w:val="10"/>
-  </w:num>
-  <w:num w:numId="8">
-    <w:abstractNumId w:val="12"/>
-  </w:num>
-  <w:num w:numId="9">
-    <w:abstractNumId w:val="4"/>
-  </w:num>
   <w:num w:numId="10">
-    <w:abstractNumId w:val="9"/>
+    <w:abstractNumId w:val="8"/>
   </w:num>
   <w:num w:numId="11">
     <w:abstractNumId w:val="0"/>
   </w:num>
   <w:num w:numId="12">
-    <w:abstractNumId w:val="7"/>
+    <w:abstractNumId w:val="6"/>
   </w:num>
   <w:num w:numId="13">
-    <w:abstractNumId w:val="5"/>
+    <w:abstractNumId w:val="4"/>
   </w:num>
   <w:num w:numId="14">
-    <w:abstractNumId w:val="13"/>
+    <w:abstractNumId w:val="12"/>
   </w:num>
   <w:num w:numId="15">
-    <w:abstractNumId w:val="8"/>
-  </w:num>
-  <w:num w:numId="16">
-    <w:abstractNumId w:val="1"/>
+    <w:abstractNumId w:val="7"/>
   </w:num>
 </w:numbering>
 </file>
@@ -5155,7 +5034,7 @@
     <w:lsdException w:name="Hashtag" w:semiHidden="1" w:unhideWhenUsed="1"/>
     <w:lsdException w:name="Unresolved Mention" w:semiHidden="1" w:unhideWhenUsed="1"/>
   </w:latentStyles>
-  <w:style w:type="paragraph" w:default="1" w:styleId="Normal">
+  <w:style w:type="paragraph" w:default="1" w:styleId="Binhthng">
     <w:name w:val="Normal"/>
     <w:qFormat/>
     <w:rsid w:val="008759C8"/>
@@ -5163,11 +5042,11 @@
       <w:lang w:val="vi-VN"/>
     </w:rPr>
   </w:style>
-  <w:style w:type="paragraph" w:styleId="Heading1">
+  <w:style w:type="paragraph" w:styleId="u1">
     <w:name w:val="heading 1"/>
-    <w:basedOn w:val="Normal"/>
-    <w:next w:val="Normal"/>
-    <w:link w:val="Heading1Char"/>
+    <w:basedOn w:val="Binhthng"/>
+    <w:next w:val="Binhthng"/>
+    <w:link w:val="u1Char"/>
     <w:uiPriority w:val="9"/>
     <w:qFormat/>
     <w:rsid w:val="001A3F72"/>
@@ -5184,11 +5063,11 @@
       <w:szCs w:val="32"/>
     </w:rPr>
   </w:style>
-  <w:style w:type="paragraph" w:styleId="Heading2">
+  <w:style w:type="paragraph" w:styleId="u2">
     <w:name w:val="heading 2"/>
-    <w:basedOn w:val="Normal"/>
-    <w:next w:val="Normal"/>
-    <w:link w:val="Heading2Char"/>
+    <w:basedOn w:val="Binhthng"/>
+    <w:next w:val="Binhthng"/>
+    <w:link w:val="u2Char"/>
     <w:uiPriority w:val="9"/>
     <w:unhideWhenUsed/>
     <w:qFormat/>
@@ -5208,13 +5087,13 @@
       <w:szCs w:val="26"/>
     </w:rPr>
   </w:style>
-  <w:style w:type="character" w:default="1" w:styleId="DefaultParagraphFont">
+  <w:style w:type="character" w:default="1" w:styleId="Phngmcinhcuaoanvn">
     <w:name w:val="Default Paragraph Font"/>
     <w:uiPriority w:val="1"/>
     <w:semiHidden/>
     <w:unhideWhenUsed/>
   </w:style>
-  <w:style w:type="table" w:default="1" w:styleId="TableNormal">
+  <w:style w:type="table" w:default="1" w:styleId="BangThngthng">
     <w:name w:val="Normal Table"/>
     <w:uiPriority w:val="99"/>
     <w:semiHidden/>
@@ -5229,17 +5108,17 @@
       </w:tblCellMar>
     </w:tblPr>
   </w:style>
-  <w:style w:type="numbering" w:default="1" w:styleId="NoList">
+  <w:style w:type="numbering" w:default="1" w:styleId="Khngco">
     <w:name w:val="No List"/>
     <w:uiPriority w:val="99"/>
     <w:semiHidden/>
     <w:unhideWhenUsed/>
   </w:style>
-  <w:style w:type="paragraph" w:styleId="Title">
+  <w:style w:type="paragraph" w:styleId="Tiu">
     <w:name w:val="Title"/>
-    <w:basedOn w:val="Normal"/>
-    <w:next w:val="Normal"/>
-    <w:link w:val="TitleChar"/>
+    <w:basedOn w:val="Binhthng"/>
+    <w:next w:val="Binhthng"/>
+    <w:link w:val="TiuChar"/>
     <w:uiPriority w:val="10"/>
     <w:qFormat/>
     <w:rsid w:val="001A3F72"/>
@@ -5255,10 +5134,10 @@
       <w:szCs w:val="56"/>
     </w:rPr>
   </w:style>
-  <w:style w:type="character" w:customStyle="1" w:styleId="TitleChar">
-    <w:name w:val="Title Char"/>
-    <w:basedOn w:val="DefaultParagraphFont"/>
-    <w:link w:val="Title"/>
+  <w:style w:type="character" w:customStyle="1" w:styleId="TiuChar">
+    <w:name w:val="Tiêu đề Char"/>
+    <w:basedOn w:val="Phngmcinhcuaoanvn"/>
+    <w:link w:val="Tiu"/>
     <w:uiPriority w:val="10"/>
     <w:rsid w:val="001A3F72"/>
     <w:rPr>
@@ -5271,10 +5150,10 @@
       <w:lang w:val="vi-VN"/>
     </w:rPr>
   </w:style>
-  <w:style w:type="character" w:customStyle="1" w:styleId="Heading1Char">
-    <w:name w:val="Heading 1 Char"/>
-    <w:basedOn w:val="DefaultParagraphFont"/>
-    <w:link w:val="Heading1"/>
+  <w:style w:type="character" w:customStyle="1" w:styleId="u1Char">
+    <w:name w:val="Đầu đề 1 Char"/>
+    <w:basedOn w:val="Phngmcinhcuaoanvn"/>
+    <w:link w:val="u1"/>
     <w:uiPriority w:val="9"/>
     <w:rsid w:val="001A3F72"/>
     <w:rPr>
@@ -5286,10 +5165,10 @@
       <w:lang w:val="vi-VN"/>
     </w:rPr>
   </w:style>
-  <w:style w:type="character" w:customStyle="1" w:styleId="Heading2Char">
-    <w:name w:val="Heading 2 Char"/>
-    <w:basedOn w:val="DefaultParagraphFont"/>
-    <w:link w:val="Heading2"/>
+  <w:style w:type="character" w:customStyle="1" w:styleId="u2Char">
+    <w:name w:val="Đầu đề 2 Char"/>
+    <w:basedOn w:val="Phngmcinhcuaoanvn"/>
+    <w:link w:val="u2"/>
     <w:uiPriority w:val="9"/>
     <w:rsid w:val="008759C8"/>
     <w:rPr>
@@ -5302,10 +5181,10 @@
       <w:lang w:val="vi-VN"/>
     </w:rPr>
   </w:style>
-  <w:style w:type="paragraph" w:styleId="Caption">
+  <w:style w:type="paragraph" w:styleId="Chuthich">
     <w:name w:val="caption"/>
-    <w:basedOn w:val="Normal"/>
-    <w:next w:val="Normal"/>
+    <w:basedOn w:val="Binhthng"/>
+    <w:next w:val="Binhthng"/>
     <w:uiPriority w:val="35"/>
     <w:unhideWhenUsed/>
     <w:qFormat/>
@@ -5321,10 +5200,10 @@
       <w:szCs w:val="18"/>
     </w:rPr>
   </w:style>
-  <w:style w:type="paragraph" w:styleId="BalloonText">
+  <w:style w:type="paragraph" w:styleId="Bongchuthich">
     <w:name w:val="Balloon Text"/>
-    <w:basedOn w:val="Normal"/>
-    <w:link w:val="BalloonTextChar"/>
+    <w:basedOn w:val="Binhthng"/>
+    <w:link w:val="BongchuthichChar"/>
     <w:uiPriority w:val="99"/>
     <w:semiHidden/>
     <w:unhideWhenUsed/>
@@ -5338,10 +5217,10 @@
       <w:szCs w:val="18"/>
     </w:rPr>
   </w:style>
-  <w:style w:type="character" w:customStyle="1" w:styleId="BalloonTextChar">
-    <w:name w:val="Balloon Text Char"/>
-    <w:basedOn w:val="DefaultParagraphFont"/>
-    <w:link w:val="BalloonText"/>
+  <w:style w:type="character" w:customStyle="1" w:styleId="BongchuthichChar">
+    <w:name w:val="Bóng chú thích Char"/>
+    <w:basedOn w:val="Phngmcinhcuaoanvn"/>
+    <w:link w:val="Bongchuthich"/>
     <w:uiPriority w:val="99"/>
     <w:semiHidden/>
     <w:rsid w:val="00AA1856"/>
@@ -5352,9 +5231,9 @@
       <w:lang w:val="vi-VN"/>
     </w:rPr>
   </w:style>
-  <w:style w:type="paragraph" w:styleId="ListParagraph">
+  <w:style w:type="paragraph" w:styleId="oancuaDanhsach">
     <w:name w:val="List Paragraph"/>
-    <w:basedOn w:val="Normal"/>
+    <w:basedOn w:val="Binhthng"/>
     <w:uiPriority w:val="34"/>
     <w:qFormat/>
     <w:rsid w:val="002C5F05"/>
@@ -5363,10 +5242,10 @@
       <w:contextualSpacing/>
     </w:pPr>
   </w:style>
-  <w:style w:type="paragraph" w:styleId="Header">
+  <w:style w:type="paragraph" w:styleId="utrang">
     <w:name w:val="header"/>
-    <w:basedOn w:val="Normal"/>
-    <w:link w:val="HeaderChar"/>
+    <w:basedOn w:val="Binhthng"/>
+    <w:link w:val="utrangChar"/>
     <w:uiPriority w:val="99"/>
     <w:unhideWhenUsed/>
     <w:rsid w:val="004228B1"/>
@@ -5378,20 +5257,20 @@
       <w:spacing w:after="0" w:line="240" w:lineRule="auto"/>
     </w:pPr>
   </w:style>
-  <w:style w:type="character" w:customStyle="1" w:styleId="HeaderChar">
-    <w:name w:val="Header Char"/>
-    <w:basedOn w:val="DefaultParagraphFont"/>
-    <w:link w:val="Header"/>
+  <w:style w:type="character" w:customStyle="1" w:styleId="utrangChar">
+    <w:name w:val="Đầu trang Char"/>
+    <w:basedOn w:val="Phngmcinhcuaoanvn"/>
+    <w:link w:val="utrang"/>
     <w:uiPriority w:val="99"/>
     <w:rsid w:val="004228B1"/>
     <w:rPr>
       <w:lang w:val="vi-VN"/>
     </w:rPr>
   </w:style>
-  <w:style w:type="paragraph" w:styleId="Footer">
+  <w:style w:type="paragraph" w:styleId="Chntrang">
     <w:name w:val="footer"/>
-    <w:basedOn w:val="Normal"/>
-    <w:link w:val="FooterChar"/>
+    <w:basedOn w:val="Binhthng"/>
+    <w:link w:val="ChntrangChar"/>
     <w:uiPriority w:val="99"/>
     <w:unhideWhenUsed/>
     <w:rsid w:val="004228B1"/>
@@ -5403,19 +5282,19 @@
       <w:spacing w:after="0" w:line="240" w:lineRule="auto"/>
     </w:pPr>
   </w:style>
-  <w:style w:type="character" w:customStyle="1" w:styleId="FooterChar">
-    <w:name w:val="Footer Char"/>
-    <w:basedOn w:val="DefaultParagraphFont"/>
-    <w:link w:val="Footer"/>
+  <w:style w:type="character" w:customStyle="1" w:styleId="ChntrangChar">
+    <w:name w:val="Chân trang Char"/>
+    <w:basedOn w:val="Phngmcinhcuaoanvn"/>
+    <w:link w:val="Chntrang"/>
     <w:uiPriority w:val="99"/>
     <w:rsid w:val="004228B1"/>
     <w:rPr>
       <w:lang w:val="vi-VN"/>
     </w:rPr>
   </w:style>
-  <w:style w:type="table" w:styleId="TableGrid">
+  <w:style w:type="table" w:styleId="LiBang">
     <w:name w:val="Table Grid"/>
-    <w:basedOn w:val="TableNormal"/>
+    <w:basedOn w:val="BangThngthng"/>
     <w:uiPriority w:val="39"/>
     <w:rsid w:val="00997BB8"/>
     <w:pPr>
@@ -5701,7 +5580,7 @@
 </file>
 
 <file path=customXml/itemProps1.xml><?xml version="1.0" encoding="utf-8"?>
-<ds:datastoreItem xmlns:ds="http://schemas.openxmlformats.org/officeDocument/2006/customXml" ds:itemID="{7ADE98B9-604E-4A5D-A125-BC85CCF735B3}">
+<ds:datastoreItem xmlns:ds="http://schemas.openxmlformats.org/officeDocument/2006/customXml" ds:itemID="{A747CA32-2C63-497F-9CD9-FD096B1CD9C2}">
   <ds:schemaRefs>
     <ds:schemaRef ds:uri="http://schemas.openxmlformats.org/officeDocument/2006/bibliography"/>
   </ds:schemaRefs>

</xml_diff>

<commit_message>
re commit WORKFLOW & SECURITY DOCUMENT 1.0
</commit_message>
<xml_diff>
--- a/Document/WORKFLOW ANALYSIS DOCUMENT version 2.4.docx
+++ b/Document/WORKFLOW ANALYSIS DOCUMENT version 2.4.docx
@@ -4,7 +4,7 @@
   <w:body>
     <w:p>
       <w:pPr>
-        <w:pStyle w:val="Tiu"/>
+        <w:pStyle w:val="Title"/>
         <w:jc w:val="center"/>
         <w:rPr>
           <w:lang w:val="en-US"/>
@@ -31,7 +31,7 @@
     </w:p>
     <w:p>
       <w:pPr>
-        <w:pStyle w:val="u1"/>
+        <w:pStyle w:val="Heading1"/>
         <w:numPr>
           <w:ilvl w:val="0"/>
           <w:numId w:val="1"/>
@@ -172,14 +172,7 @@
         <w:rPr>
           <w:lang w:val="en-US"/>
         </w:rPr>
-        <w:t xml:space="preserve"> request assessment to server, </w:t>
-      </w:r>
-      <w:r>
-        <w:rPr>
-          <w:lang w:val="en-US"/>
-        </w:rPr>
-        <w:lastRenderedPageBreak/>
-        <w:t>then server will load</w:t>
+        <w:t xml:space="preserve"> request assessment to server, then server will load</w:t>
       </w:r>
       <w:r>
         <w:rPr>
@@ -319,7 +312,7 @@
     </w:p>
     <w:p>
       <w:pPr>
-        <w:pStyle w:val="u1"/>
+        <w:pStyle w:val="Heading1"/>
         <w:numPr>
           <w:ilvl w:val="0"/>
           <w:numId w:val="6"/>
@@ -337,7 +330,7 @@
     </w:p>
     <w:p>
       <w:pPr>
-        <w:pStyle w:val="u2"/>
+        <w:pStyle w:val="Heading2"/>
         <w:numPr>
           <w:ilvl w:val="1"/>
           <w:numId w:val="6"/>
@@ -355,7 +348,7 @@
     </w:p>
     <w:tbl>
       <w:tblPr>
-        <w:tblStyle w:val="LiBang"/>
+        <w:tblStyle w:val="TableGrid"/>
         <w:tblW w:w="0" w:type="auto"/>
         <w:tblLook w:val="04A0" w:firstRow="1" w:lastRow="0" w:firstColumn="1" w:lastColumn="0" w:noHBand="0" w:noVBand="1"/>
       </w:tblPr>
@@ -505,13 +498,12 @@
         <w:rPr>
           <w:lang w:val="en-US"/>
         </w:rPr>
-        <w:lastRenderedPageBreak/>
         <w:t>Role: there are 2 roles which are trainee and supervisor.</w:t>
       </w:r>
     </w:p>
     <w:p>
       <w:pPr>
-        <w:pStyle w:val="u2"/>
+        <w:pStyle w:val="Heading2"/>
         <w:numPr>
           <w:ilvl w:val="1"/>
           <w:numId w:val="6"/>
@@ -536,7 +528,7 @@
     </w:p>
     <w:tbl>
       <w:tblPr>
-        <w:tblStyle w:val="LiBang"/>
+        <w:tblStyle w:val="TableGrid"/>
         <w:tblW w:w="11702" w:type="dxa"/>
         <w:jc w:val="center"/>
         <w:tblLook w:val="04A0" w:firstRow="1" w:lastRow="0" w:firstColumn="1" w:lastColumn="0" w:noHBand="0" w:noVBand="1"/>
@@ -823,6 +815,7 @@
         <w:rPr>
           <w:lang w:val="en-US"/>
         </w:rPr>
+        <w:lastRenderedPageBreak/>
         <w:t>Finished tasks: contains all the tasks have been finished in the record.</w:t>
       </w:r>
     </w:p>
@@ -907,13 +900,12 @@
         <w:rPr>
           <w:lang w:val="en-US"/>
         </w:rPr>
-        <w:lastRenderedPageBreak/>
         <w:t xml:space="preserve">Feedback: optional opinions of the supervisor for the trainee. </w:t>
       </w:r>
     </w:p>
     <w:p>
       <w:pPr>
-        <w:pStyle w:val="u2"/>
+        <w:pStyle w:val="Heading2"/>
         <w:numPr>
           <w:ilvl w:val="1"/>
           <w:numId w:val="6"/>
@@ -931,7 +923,7 @@
     </w:p>
     <w:tbl>
       <w:tblPr>
-        <w:tblStyle w:val="LiBang"/>
+        <w:tblStyle w:val="TableGrid"/>
         <w:tblW w:w="0" w:type="auto"/>
         <w:tblLook w:val="04A0" w:firstRow="1" w:lastRow="0" w:firstColumn="1" w:lastColumn="0" w:noHBand="0" w:noVBand="1"/>
       </w:tblPr>
@@ -1041,7 +1033,7 @@
     </w:p>
     <w:p>
       <w:pPr>
-        <w:pStyle w:val="u1"/>
+        <w:pStyle w:val="Heading1"/>
         <w:numPr>
           <w:ilvl w:val="0"/>
           <w:numId w:val="6"/>
@@ -1129,7 +1121,7 @@
     </w:p>
     <w:p>
       <w:pPr>
-        <w:pStyle w:val="u1"/>
+        <w:pStyle w:val="Heading1"/>
         <w:numPr>
           <w:ilvl w:val="0"/>
           <w:numId w:val="6"/>
@@ -1142,7 +1134,6 @@
         <w:rPr>
           <w:lang w:val="en-US"/>
         </w:rPr>
-        <w:lastRenderedPageBreak/>
         <w:t xml:space="preserve">Security </w:t>
       </w:r>
       <w:proofErr w:type="gramStart"/>
@@ -1222,7 +1213,7 @@
     </w:p>
     <w:p>
       <w:pPr>
-        <w:pStyle w:val="u2"/>
+        <w:pStyle w:val="Heading2"/>
         <w:numPr>
           <w:ilvl w:val="1"/>
           <w:numId w:val="6"/>
@@ -1315,14 +1306,7 @@
         <w:rPr>
           <w:lang w:val="en-US"/>
         </w:rPr>
-        <w:t xml:space="preserve">Firstly, the trainee will select game, then user will send public key and basic information to server, </w:t>
-      </w:r>
-      <w:r>
-        <w:rPr>
-          <w:lang w:val="en-US"/>
-        </w:rPr>
-        <w:lastRenderedPageBreak/>
-        <w:t xml:space="preserve">server will go to database and check public key and basic information, if it’s true,  server will continue to check the game record, if the game record does not exist, server will create a new record, if the game record exists, server will load the game record that is being encrypted by trainee’s public key in the database and return it to the trainee . </w:t>
+        <w:t xml:space="preserve">Firstly, the trainee will select game, then user will send public key and basic information to server, server will go to database and check public key and basic information, if it’s true,  server will continue to check the game record, if the game record does not exist, server will create a new record, if the game record exists, server will load the game record that is being encrypted by trainee’s public key in the database and return it to the trainee . </w:t>
       </w:r>
       <w:r>
         <w:rPr>
@@ -1365,7 +1349,7 @@
     </w:p>
     <w:p>
       <w:pPr>
-        <w:pStyle w:val="u2"/>
+        <w:pStyle w:val="Heading2"/>
         <w:numPr>
           <w:ilvl w:val="1"/>
           <w:numId w:val="6"/>
@@ -1454,7 +1438,6 @@
         <w:rPr>
           <w:lang w:val="en-US"/>
         </w:rPr>
-        <w:lastRenderedPageBreak/>
         <w:t>First</w:t>
       </w:r>
       <w:r>
@@ -1499,7 +1482,7 @@
     </w:p>
     <w:p>
       <w:pPr>
-        <w:pStyle w:val="u2"/>
+        <w:pStyle w:val="Heading2"/>
         <w:numPr>
           <w:ilvl w:val="1"/>
           <w:numId w:val="6"/>
@@ -1676,14 +1659,7 @@
         <w:rPr>
           <w:lang w:val="en-US"/>
         </w:rPr>
-        <w:t xml:space="preserve"> (result </w:t>
-      </w:r>
-      <w:r>
-        <w:rPr>
-          <w:lang w:val="en-US"/>
-        </w:rPr>
-        <w:lastRenderedPageBreak/>
-        <w:t>supervisor’s rating field)</w:t>
+        <w:t xml:space="preserve"> (result supervisor’s rating field)</w:t>
       </w:r>
       <w:r>
         <w:rPr>
@@ -1724,7 +1700,7 @@
     </w:p>
     <w:p>
       <w:pPr>
-        <w:pStyle w:val="u2"/>
+        <w:pStyle w:val="Heading2"/>
         <w:numPr>
           <w:ilvl w:val="1"/>
           <w:numId w:val="6"/>
@@ -1845,14 +1821,7 @@
         <w:rPr>
           <w:lang w:val="en-US"/>
         </w:rPr>
-        <w:t xml:space="preserve">. </w:t>
-      </w:r>
-      <w:r>
-        <w:rPr>
-          <w:lang w:val="en-US"/>
-        </w:rPr>
-        <w:lastRenderedPageBreak/>
-        <w:t xml:space="preserve">After receiving the response trainee will use the session key to </w:t>
+        <w:t xml:space="preserve">. After receiving the response trainee will use the session key to </w:t>
       </w:r>
       <w:r>
         <w:rPr>
@@ -2016,7 +1985,7 @@
     </w:p>
     <w:p>
       <w:pPr>
-        <w:pStyle w:val="u2"/>
+        <w:pStyle w:val="Heading2"/>
         <w:numPr>
           <w:ilvl w:val="1"/>
           <w:numId w:val="6"/>
@@ -2034,7 +2003,7 @@
     </w:p>
     <w:p>
       <w:pPr>
-        <w:pStyle w:val="oancuaDanhsach"/>
+        <w:pStyle w:val="ListParagraph"/>
         <w:ind w:left="1080"/>
         <w:rPr>
           <w:lang w:val="en-US"/>
@@ -2083,7 +2052,7 @@
     </w:p>
     <w:p>
       <w:pPr>
-        <w:pStyle w:val="oancuaDanhsach"/>
+        <w:pStyle w:val="ListParagraph"/>
         <w:ind w:left="1080"/>
         <w:jc w:val="both"/>
         <w:rPr>
@@ -2094,7 +2063,6 @@
         <w:rPr>
           <w:lang w:val="en-US"/>
         </w:rPr>
-        <w:lastRenderedPageBreak/>
         <w:t>When the supervisor signs, the evaluat</w:t>
       </w:r>
       <w:r>
@@ -2184,15 +2152,15 @@
     </w:p>
     <w:p>
       <w:pPr>
-        <w:pStyle w:val="u2"/>
-        <w:rPr>
-          <w:lang w:val="en-US"/>
-        </w:rPr>
-      </w:pPr>
-    </w:p>
-    <w:p>
-      <w:pPr>
-        <w:pStyle w:val="u1"/>
+        <w:pStyle w:val="Heading2"/>
+        <w:rPr>
+          <w:lang w:val="en-US"/>
+        </w:rPr>
+      </w:pPr>
+    </w:p>
+    <w:p>
+      <w:pPr>
+        <w:pStyle w:val="Heading1"/>
         <w:numPr>
           <w:ilvl w:val="0"/>
           <w:numId w:val="6"/>
@@ -2210,7 +2178,7 @@
     </w:p>
     <w:p>
       <w:pPr>
-        <w:pStyle w:val="u2"/>
+        <w:pStyle w:val="Heading2"/>
         <w:numPr>
           <w:ilvl w:val="1"/>
           <w:numId w:val="6"/>
@@ -2223,7 +2191,12 @@
         <w:rPr>
           <w:lang w:val="en-US"/>
         </w:rPr>
-        <w:lastRenderedPageBreak/>
+        <w:t xml:space="preserve"> </w:t>
+      </w:r>
+      <w:r>
+        <w:rPr>
+          <w:lang w:val="en-US"/>
+        </w:rPr>
         <w:t>Trainee join gam</w:t>
       </w:r>
       <w:r>
@@ -2288,13 +2261,14 @@
     </w:p>
     <w:p>
       <w:pPr>
-        <w:pStyle w:val="oancuaDanhsach"/>
+        <w:pStyle w:val="ListParagraph"/>
         <w:ind w:left="360"/>
         <w:rPr>
           <w:b/>
           <w:lang w:val="en-US"/>
         </w:rPr>
       </w:pPr>
+      <w:bookmarkStart w:id="0" w:name="_Hlk8650109"/>
       <w:r>
         <w:rPr>
           <w:b/>
@@ -2305,7 +2279,7 @@
     </w:p>
     <w:p>
       <w:pPr>
-        <w:pStyle w:val="oancuaDanhsach"/>
+        <w:pStyle w:val="ListParagraph"/>
         <w:numPr>
           <w:ilvl w:val="0"/>
           <w:numId w:val="9"/>
@@ -2320,7 +2294,6 @@
         <w:rPr>
           <w:lang w:val="en-US"/>
         </w:rPr>
-        <w:lastRenderedPageBreak/>
         <w:t>Decryption module (decrypt the game record).</w:t>
       </w:r>
       <w:r>
@@ -2329,12 +2302,51 @@
         </w:rPr>
         <w:t xml:space="preserve"> </w:t>
       </w:r>
-      <w:r>
-        <w:rPr>
-          <w:lang w:val="en-US"/>
-        </w:rPr>
-        <w:t>Select task</w:t>
-      </w:r>
+    </w:p>
+    <w:bookmarkEnd w:id="0"/>
+    <w:p>
+      <w:pPr>
+        <w:pStyle w:val="ListParagraph"/>
+        <w:numPr>
+          <w:ilvl w:val="1"/>
+          <w:numId w:val="6"/>
+        </w:numPr>
+        <w:rPr>
+          <w:b/>
+          <w:lang w:val="en-US"/>
+        </w:rPr>
+      </w:pPr>
+      <w:r>
+        <w:rPr>
+          <w:rStyle w:val="Heading2Char"/>
+          <w:lang w:val="en-US"/>
+        </w:rPr>
+        <w:t xml:space="preserve"> </w:t>
+      </w:r>
+      <w:proofErr w:type="spellStart"/>
+      <w:r>
+        <w:rPr>
+          <w:rStyle w:val="Heading2Char"/>
+        </w:rPr>
+        <w:t>Select</w:t>
+      </w:r>
+      <w:proofErr w:type="spellEnd"/>
+      <w:r>
+        <w:rPr>
+          <w:rStyle w:val="Heading2Char"/>
+        </w:rPr>
+        <w:t xml:space="preserve"> </w:t>
+      </w:r>
+      <w:proofErr w:type="spellStart"/>
+      <w:r>
+        <w:rPr>
+          <w:rStyle w:val="Heading2Char"/>
+        </w:rPr>
+        <w:t>task</w:t>
+      </w:r>
+      <w:bookmarkStart w:id="1" w:name="_GoBack"/>
+      <w:bookmarkEnd w:id="1"/>
+      <w:proofErr w:type="spellEnd"/>
       <w:r>
         <w:rPr>
           <w:noProof/>
@@ -2342,8 +2354,8 @@
         </w:rPr>
         <w:drawing>
           <wp:inline distT="0" distB="0" distL="0" distR="0">
-            <wp:extent cx="4572258" cy="7130955"/>
-            <wp:effectExtent l="0" t="0" r="0" b="0"/>
+            <wp:extent cx="4571912" cy="6867068"/>
+            <wp:effectExtent l="0" t="0" r="635" b="0"/>
             <wp:docPr id="12" name="Hình ảnh 12"/>
             <wp:cNvGraphicFramePr>
               <a:graphicFrameLocks xmlns:a="http://schemas.openxmlformats.org/drawingml/2006/main" noChangeAspect="1"/>
@@ -2370,7 +2382,7 @@
                   <pic:spPr>
                     <a:xfrm>
                       <a:off x="0" y="0"/>
-                      <a:ext cx="4621513" cy="7207774"/>
+                      <a:ext cx="4625937" cy="6948215"/>
                     </a:xfrm>
                     <a:prstGeom prst="rect">
                       <a:avLst/>
@@ -2400,7 +2412,7 @@
     </w:p>
     <w:p>
       <w:pPr>
-        <w:pStyle w:val="oancuaDanhsach"/>
+        <w:pStyle w:val="ListParagraph"/>
         <w:numPr>
           <w:ilvl w:val="0"/>
           <w:numId w:val="7"/>
@@ -2414,13 +2426,12 @@
         <w:rPr>
           <w:lang w:val="en-US"/>
         </w:rPr>
-        <w:lastRenderedPageBreak/>
         <w:t>Key generator Module (generate a session key)</w:t>
       </w:r>
     </w:p>
     <w:p>
       <w:pPr>
-        <w:pStyle w:val="oancuaDanhsach"/>
+        <w:pStyle w:val="ListParagraph"/>
         <w:numPr>
           <w:ilvl w:val="0"/>
           <w:numId w:val="7"/>
@@ -2439,7 +2450,7 @@
     </w:p>
     <w:p>
       <w:pPr>
-        <w:pStyle w:val="oancuaDanhsach"/>
+        <w:pStyle w:val="ListParagraph"/>
         <w:numPr>
           <w:ilvl w:val="0"/>
           <w:numId w:val="7"/>
@@ -2477,7 +2488,7 @@
     </w:p>
     <w:p>
       <w:pPr>
-        <w:pStyle w:val="u2"/>
+        <w:pStyle w:val="Heading2"/>
         <w:numPr>
           <w:ilvl w:val="1"/>
           <w:numId w:val="6"/>
@@ -2490,7 +2501,6 @@
         <w:rPr>
           <w:lang w:val="en-US"/>
         </w:rPr>
-        <w:lastRenderedPageBreak/>
         <w:t>Make assessment</w:t>
       </w:r>
     </w:p>
@@ -2565,7 +2575,7 @@
     </w:p>
     <w:p>
       <w:pPr>
-        <w:pStyle w:val="oancuaDanhsach"/>
+        <w:pStyle w:val="ListParagraph"/>
         <w:numPr>
           <w:ilvl w:val="0"/>
           <w:numId w:val="11"/>
@@ -2578,13 +2588,12 @@
         <w:rPr>
           <w:lang w:val="en-US"/>
         </w:rPr>
-        <w:lastRenderedPageBreak/>
         <w:t>Decryption Module (decrypt the record)</w:t>
       </w:r>
     </w:p>
     <w:p>
       <w:pPr>
-        <w:pStyle w:val="oancuaDanhsach"/>
+        <w:pStyle w:val="ListParagraph"/>
         <w:numPr>
           <w:ilvl w:val="0"/>
           <w:numId w:val="11"/>
@@ -2602,15 +2611,15 @@
     </w:p>
     <w:p>
       <w:pPr>
-        <w:pStyle w:val="u2"/>
-        <w:rPr>
-          <w:lang w:val="en-US"/>
-        </w:rPr>
-      </w:pPr>
-    </w:p>
-    <w:p>
-      <w:pPr>
-        <w:pStyle w:val="u2"/>
+        <w:pStyle w:val="Heading2"/>
+        <w:rPr>
+          <w:lang w:val="en-US"/>
+        </w:rPr>
+      </w:pPr>
+    </w:p>
+    <w:p>
+      <w:pPr>
+        <w:pStyle w:val="Heading2"/>
         <w:numPr>
           <w:ilvl w:val="1"/>
           <w:numId w:val="6"/>
@@ -2633,7 +2642,6 @@
           <w:lang w:val="en-US"/>
         </w:rPr>
       </w:pPr>
-      <w:bookmarkStart w:id="0" w:name="_GoBack"/>
       <w:r>
         <w:rPr>
           <w:noProof/>
@@ -2681,11 +2689,10 @@
           </wp:inline>
         </w:drawing>
       </w:r>
-      <w:bookmarkEnd w:id="0"/>
-    </w:p>
-    <w:p>
-      <w:pPr>
-        <w:pStyle w:val="oancuaDanhsach"/>
+    </w:p>
+    <w:p>
+      <w:pPr>
+        <w:pStyle w:val="ListParagraph"/>
         <w:ind w:left="360"/>
         <w:rPr>
           <w:b/>
@@ -2697,13 +2704,12 @@
           <w:b/>
           <w:lang w:val="en-US"/>
         </w:rPr>
-        <w:lastRenderedPageBreak/>
         <w:t xml:space="preserve">Security Modules need to be used: </w:t>
       </w:r>
     </w:p>
     <w:p>
       <w:pPr>
-        <w:pStyle w:val="oancuaDanhsach"/>
+        <w:pStyle w:val="ListParagraph"/>
         <w:numPr>
           <w:ilvl w:val="0"/>
           <w:numId w:val="12"/>
@@ -2722,7 +2728,7 @@
     </w:p>
     <w:p>
       <w:pPr>
-        <w:pStyle w:val="oancuaDanhsach"/>
+        <w:pStyle w:val="ListParagraph"/>
         <w:numPr>
           <w:ilvl w:val="0"/>
           <w:numId w:val="12"/>
@@ -2741,7 +2747,7 @@
     </w:p>
     <w:p>
       <w:pPr>
-        <w:pStyle w:val="oancuaDanhsach"/>
+        <w:pStyle w:val="ListParagraph"/>
         <w:numPr>
           <w:ilvl w:val="0"/>
           <w:numId w:val="12"/>
@@ -2768,7 +2774,7 @@
     </w:p>
     <w:p>
       <w:pPr>
-        <w:pStyle w:val="u2"/>
+        <w:pStyle w:val="Heading2"/>
         <w:numPr>
           <w:ilvl w:val="1"/>
           <w:numId w:val="6"/>
@@ -2781,7 +2787,6 @@
         <w:rPr>
           <w:lang w:val="en-US"/>
         </w:rPr>
-        <w:lastRenderedPageBreak/>
         <w:t>Reply signing email</w:t>
       </w:r>
     </w:p>
@@ -2841,7 +2846,7 @@
     </w:p>
     <w:p>
       <w:pPr>
-        <w:pStyle w:val="oancuaDanhsach"/>
+        <w:pStyle w:val="ListParagraph"/>
         <w:ind w:left="360"/>
         <w:rPr>
           <w:b/>
@@ -2858,7 +2863,7 @@
     </w:p>
     <w:p>
       <w:pPr>
-        <w:pStyle w:val="oancuaDanhsach"/>
+        <w:pStyle w:val="ListParagraph"/>
         <w:numPr>
           <w:ilvl w:val="0"/>
           <w:numId w:val="13"/>
@@ -2877,7 +2882,7 @@
     </w:p>
     <w:p>
       <w:pPr>
-        <w:pStyle w:val="oancuaDanhsach"/>
+        <w:pStyle w:val="ListParagraph"/>
         <w:numPr>
           <w:ilvl w:val="0"/>
           <w:numId w:val="13"/>
@@ -2891,13 +2896,12 @@
         <w:rPr>
           <w:lang w:val="en-US"/>
         </w:rPr>
-        <w:lastRenderedPageBreak/>
         <w:t>Encryption module (encrypt the evaluation)</w:t>
       </w:r>
     </w:p>
     <w:p>
       <w:pPr>
-        <w:pStyle w:val="oancuaDanhsach"/>
+        <w:pStyle w:val="ListParagraph"/>
         <w:numPr>
           <w:ilvl w:val="0"/>
           <w:numId w:val="13"/>
@@ -2916,7 +2920,7 @@
     </w:p>
     <w:p>
       <w:pPr>
-        <w:pStyle w:val="oancuaDanhsach"/>
+        <w:pStyle w:val="ListParagraph"/>
         <w:ind w:left="1080"/>
         <w:rPr>
           <w:lang w:val="en-US"/>
@@ -4482,7 +4486,7 @@
   <w:abstractNum w:abstractNumId="14" w15:restartNumberingAfterBreak="0">
     <w:nsid w:val="7B5B321D"/>
     <w:multiLevelType w:val="multilevel"/>
-    <w:tmpl w:val="791CC7B0"/>
+    <w:tmpl w:val="F83CC4BE"/>
     <w:lvl w:ilvl="0">
       <w:start w:val="2"/>
       <w:numFmt w:val="decimal"/>
@@ -4505,6 +4509,8 @@
       </w:pPr>
       <w:rPr>
         <w:rFonts w:hint="default"/>
+        <w:color w:val="4472C4" w:themeColor="accent1"/>
+        <w:sz w:val="28"/>
       </w:rPr>
     </w:lvl>
     <w:lvl w:ilvl="2">
@@ -5034,7 +5040,7 @@
     <w:lsdException w:name="Hashtag" w:semiHidden="1" w:unhideWhenUsed="1"/>
     <w:lsdException w:name="Unresolved Mention" w:semiHidden="1" w:unhideWhenUsed="1"/>
   </w:latentStyles>
-  <w:style w:type="paragraph" w:default="1" w:styleId="Binhthng">
+  <w:style w:type="paragraph" w:default="1" w:styleId="Normal">
     <w:name w:val="Normal"/>
     <w:qFormat/>
     <w:rsid w:val="008759C8"/>
@@ -5042,11 +5048,11 @@
       <w:lang w:val="vi-VN"/>
     </w:rPr>
   </w:style>
-  <w:style w:type="paragraph" w:styleId="u1">
+  <w:style w:type="paragraph" w:styleId="Heading1">
     <w:name w:val="heading 1"/>
-    <w:basedOn w:val="Binhthng"/>
-    <w:next w:val="Binhthng"/>
-    <w:link w:val="u1Char"/>
+    <w:basedOn w:val="Normal"/>
+    <w:next w:val="Normal"/>
+    <w:link w:val="Heading1Char"/>
     <w:uiPriority w:val="9"/>
     <w:qFormat/>
     <w:rsid w:val="001A3F72"/>
@@ -5063,11 +5069,11 @@
       <w:szCs w:val="32"/>
     </w:rPr>
   </w:style>
-  <w:style w:type="paragraph" w:styleId="u2">
+  <w:style w:type="paragraph" w:styleId="Heading2">
     <w:name w:val="heading 2"/>
-    <w:basedOn w:val="Binhthng"/>
-    <w:next w:val="Binhthng"/>
-    <w:link w:val="u2Char"/>
+    <w:basedOn w:val="Normal"/>
+    <w:next w:val="Normal"/>
+    <w:link w:val="Heading2Char"/>
     <w:uiPriority w:val="9"/>
     <w:unhideWhenUsed/>
     <w:qFormat/>
@@ -5087,13 +5093,13 @@
       <w:szCs w:val="26"/>
     </w:rPr>
   </w:style>
-  <w:style w:type="character" w:default="1" w:styleId="Phngmcinhcuaoanvn">
+  <w:style w:type="character" w:default="1" w:styleId="DefaultParagraphFont">
     <w:name w:val="Default Paragraph Font"/>
     <w:uiPriority w:val="1"/>
     <w:semiHidden/>
     <w:unhideWhenUsed/>
   </w:style>
-  <w:style w:type="table" w:default="1" w:styleId="BangThngthng">
+  <w:style w:type="table" w:default="1" w:styleId="TableNormal">
     <w:name w:val="Normal Table"/>
     <w:uiPriority w:val="99"/>
     <w:semiHidden/>
@@ -5108,17 +5114,17 @@
       </w:tblCellMar>
     </w:tblPr>
   </w:style>
-  <w:style w:type="numbering" w:default="1" w:styleId="Khngco">
+  <w:style w:type="numbering" w:default="1" w:styleId="NoList">
     <w:name w:val="No List"/>
     <w:uiPriority w:val="99"/>
     <w:semiHidden/>
     <w:unhideWhenUsed/>
   </w:style>
-  <w:style w:type="paragraph" w:styleId="Tiu">
+  <w:style w:type="paragraph" w:styleId="Title">
     <w:name w:val="Title"/>
-    <w:basedOn w:val="Binhthng"/>
-    <w:next w:val="Binhthng"/>
-    <w:link w:val="TiuChar"/>
+    <w:basedOn w:val="Normal"/>
+    <w:next w:val="Normal"/>
+    <w:link w:val="TitleChar"/>
     <w:uiPriority w:val="10"/>
     <w:qFormat/>
     <w:rsid w:val="001A3F72"/>
@@ -5134,10 +5140,10 @@
       <w:szCs w:val="56"/>
     </w:rPr>
   </w:style>
-  <w:style w:type="character" w:customStyle="1" w:styleId="TiuChar">
-    <w:name w:val="Tiêu đề Char"/>
-    <w:basedOn w:val="Phngmcinhcuaoanvn"/>
-    <w:link w:val="Tiu"/>
+  <w:style w:type="character" w:customStyle="1" w:styleId="TitleChar">
+    <w:name w:val="Title Char"/>
+    <w:basedOn w:val="DefaultParagraphFont"/>
+    <w:link w:val="Title"/>
     <w:uiPriority w:val="10"/>
     <w:rsid w:val="001A3F72"/>
     <w:rPr>
@@ -5150,10 +5156,10 @@
       <w:lang w:val="vi-VN"/>
     </w:rPr>
   </w:style>
-  <w:style w:type="character" w:customStyle="1" w:styleId="u1Char">
-    <w:name w:val="Đầu đề 1 Char"/>
-    <w:basedOn w:val="Phngmcinhcuaoanvn"/>
-    <w:link w:val="u1"/>
+  <w:style w:type="character" w:customStyle="1" w:styleId="Heading1Char">
+    <w:name w:val="Heading 1 Char"/>
+    <w:basedOn w:val="DefaultParagraphFont"/>
+    <w:link w:val="Heading1"/>
     <w:uiPriority w:val="9"/>
     <w:rsid w:val="001A3F72"/>
     <w:rPr>
@@ -5165,10 +5171,10 @@
       <w:lang w:val="vi-VN"/>
     </w:rPr>
   </w:style>
-  <w:style w:type="character" w:customStyle="1" w:styleId="u2Char">
-    <w:name w:val="Đầu đề 2 Char"/>
-    <w:basedOn w:val="Phngmcinhcuaoanvn"/>
-    <w:link w:val="u2"/>
+  <w:style w:type="character" w:customStyle="1" w:styleId="Heading2Char">
+    <w:name w:val="Heading 2 Char"/>
+    <w:basedOn w:val="DefaultParagraphFont"/>
+    <w:link w:val="Heading2"/>
     <w:uiPriority w:val="9"/>
     <w:rsid w:val="008759C8"/>
     <w:rPr>
@@ -5181,10 +5187,10 @@
       <w:lang w:val="vi-VN"/>
     </w:rPr>
   </w:style>
-  <w:style w:type="paragraph" w:styleId="Chuthich">
+  <w:style w:type="paragraph" w:styleId="Caption">
     <w:name w:val="caption"/>
-    <w:basedOn w:val="Binhthng"/>
-    <w:next w:val="Binhthng"/>
+    <w:basedOn w:val="Normal"/>
+    <w:next w:val="Normal"/>
     <w:uiPriority w:val="35"/>
     <w:unhideWhenUsed/>
     <w:qFormat/>
@@ -5200,10 +5206,10 @@
       <w:szCs w:val="18"/>
     </w:rPr>
   </w:style>
-  <w:style w:type="paragraph" w:styleId="Bongchuthich">
+  <w:style w:type="paragraph" w:styleId="BalloonText">
     <w:name w:val="Balloon Text"/>
-    <w:basedOn w:val="Binhthng"/>
-    <w:link w:val="BongchuthichChar"/>
+    <w:basedOn w:val="Normal"/>
+    <w:link w:val="BalloonTextChar"/>
     <w:uiPriority w:val="99"/>
     <w:semiHidden/>
     <w:unhideWhenUsed/>
@@ -5217,10 +5223,10 @@
       <w:szCs w:val="18"/>
     </w:rPr>
   </w:style>
-  <w:style w:type="character" w:customStyle="1" w:styleId="BongchuthichChar">
-    <w:name w:val="Bóng chú thích Char"/>
-    <w:basedOn w:val="Phngmcinhcuaoanvn"/>
-    <w:link w:val="Bongchuthich"/>
+  <w:style w:type="character" w:customStyle="1" w:styleId="BalloonTextChar">
+    <w:name w:val="Balloon Text Char"/>
+    <w:basedOn w:val="DefaultParagraphFont"/>
+    <w:link w:val="BalloonText"/>
     <w:uiPriority w:val="99"/>
     <w:semiHidden/>
     <w:rsid w:val="00AA1856"/>
@@ -5231,9 +5237,9 @@
       <w:lang w:val="vi-VN"/>
     </w:rPr>
   </w:style>
-  <w:style w:type="paragraph" w:styleId="oancuaDanhsach">
+  <w:style w:type="paragraph" w:styleId="ListParagraph">
     <w:name w:val="List Paragraph"/>
-    <w:basedOn w:val="Binhthng"/>
+    <w:basedOn w:val="Normal"/>
     <w:uiPriority w:val="34"/>
     <w:qFormat/>
     <w:rsid w:val="002C5F05"/>
@@ -5242,10 +5248,10 @@
       <w:contextualSpacing/>
     </w:pPr>
   </w:style>
-  <w:style w:type="paragraph" w:styleId="utrang">
+  <w:style w:type="paragraph" w:styleId="Header">
     <w:name w:val="header"/>
-    <w:basedOn w:val="Binhthng"/>
-    <w:link w:val="utrangChar"/>
+    <w:basedOn w:val="Normal"/>
+    <w:link w:val="HeaderChar"/>
     <w:uiPriority w:val="99"/>
     <w:unhideWhenUsed/>
     <w:rsid w:val="004228B1"/>
@@ -5257,20 +5263,20 @@
       <w:spacing w:after="0" w:line="240" w:lineRule="auto"/>
     </w:pPr>
   </w:style>
-  <w:style w:type="character" w:customStyle="1" w:styleId="utrangChar">
-    <w:name w:val="Đầu trang Char"/>
-    <w:basedOn w:val="Phngmcinhcuaoanvn"/>
-    <w:link w:val="utrang"/>
+  <w:style w:type="character" w:customStyle="1" w:styleId="HeaderChar">
+    <w:name w:val="Header Char"/>
+    <w:basedOn w:val="DefaultParagraphFont"/>
+    <w:link w:val="Header"/>
     <w:uiPriority w:val="99"/>
     <w:rsid w:val="004228B1"/>
     <w:rPr>
       <w:lang w:val="vi-VN"/>
     </w:rPr>
   </w:style>
-  <w:style w:type="paragraph" w:styleId="Chntrang">
+  <w:style w:type="paragraph" w:styleId="Footer">
     <w:name w:val="footer"/>
-    <w:basedOn w:val="Binhthng"/>
-    <w:link w:val="ChntrangChar"/>
+    <w:basedOn w:val="Normal"/>
+    <w:link w:val="FooterChar"/>
     <w:uiPriority w:val="99"/>
     <w:unhideWhenUsed/>
     <w:rsid w:val="004228B1"/>
@@ -5282,19 +5288,19 @@
       <w:spacing w:after="0" w:line="240" w:lineRule="auto"/>
     </w:pPr>
   </w:style>
-  <w:style w:type="character" w:customStyle="1" w:styleId="ChntrangChar">
-    <w:name w:val="Chân trang Char"/>
-    <w:basedOn w:val="Phngmcinhcuaoanvn"/>
-    <w:link w:val="Chntrang"/>
+  <w:style w:type="character" w:customStyle="1" w:styleId="FooterChar">
+    <w:name w:val="Footer Char"/>
+    <w:basedOn w:val="DefaultParagraphFont"/>
+    <w:link w:val="Footer"/>
     <w:uiPriority w:val="99"/>
     <w:rsid w:val="004228B1"/>
     <w:rPr>
       <w:lang w:val="vi-VN"/>
     </w:rPr>
   </w:style>
-  <w:style w:type="table" w:styleId="LiBang">
+  <w:style w:type="table" w:styleId="TableGrid">
     <w:name w:val="Table Grid"/>
-    <w:basedOn w:val="BangThngthng"/>
+    <w:basedOn w:val="TableNormal"/>
     <w:uiPriority w:val="39"/>
     <w:rsid w:val="00997BB8"/>
     <w:pPr>
@@ -5580,7 +5586,7 @@
 </file>
 
 <file path=customXml/itemProps1.xml><?xml version="1.0" encoding="utf-8"?>
-<ds:datastoreItem xmlns:ds="http://schemas.openxmlformats.org/officeDocument/2006/customXml" ds:itemID="{A747CA32-2C63-497F-9CD9-FD096B1CD9C2}">
+<ds:datastoreItem xmlns:ds="http://schemas.openxmlformats.org/officeDocument/2006/customXml" ds:itemID="{57E53115-FFF5-4452-A1C5-6DF5740B728F}">
   <ds:schemaRefs>
     <ds:schemaRef ds:uri="http://schemas.openxmlformats.org/officeDocument/2006/bibliography"/>
   </ds:schemaRefs>

</xml_diff>